<commit_message>
zipped up and submitting
</commit_message>
<xml_diff>
--- a/TT284_EMA_Part2Submission/zy740452_TT284_EMA_part2.docx
+++ b/TT284_EMA_Part2Submission/zy740452_TT284_EMA_part2.docx
@@ -1436,10 +1436,19 @@
           <w:between w:val="nil"/>
           <w:bar w:val="nil"/>
         </w:pBdr>
-        <w:rPr>
-          <w:rFonts w:ascii="Helvetica Light" w:hAnsi="Helvetica Light"/>
-        </w:rPr>
-      </w:pPr>
+        <w:jc w:val="center"/>
+        <w:rPr>
+          <w:rFonts w:ascii="Helvetica Light" w:hAnsi="Helvetica Light"/>
+          <w:u w:val="single"/>
+        </w:rPr>
+      </w:pPr>
+      <w:r>
+        <w:rPr>
+          <w:rFonts w:ascii="Helvetica Light" w:hAnsi="Helvetica Light"/>
+          <w:u w:val="single"/>
+        </w:rPr>
+        <w:t>Admin Application Wireframes</w:t>
+      </w:r>
     </w:p>
     <w:p>
       <w:pPr>
@@ -1453,45 +1462,8 @@
         </w:pBdr>
         <w:rPr>
           <w:rFonts w:ascii="Helvetica Light" w:hAnsi="Helvetica Light"/>
-          <w:u w:val="single"/>
-        </w:rPr>
-      </w:pPr>
-      <w:r>
-        <w:rPr>
-          <w:rFonts w:ascii="Helvetica Light" w:hAnsi="Helvetica Light"/>
-        </w:rPr>
-        <w:t xml:space="preserve">Included </w:t>
-      </w:r>
-      <w:r>
-        <w:rPr>
-          <w:rFonts w:ascii="Helvetica Light" w:hAnsi="Helvetica Light"/>
-        </w:rPr>
-        <w:t>in a ZIP archive</w:t>
-      </w:r>
-      <w:r>
-        <w:rPr>
-          <w:rFonts w:ascii="Helvetica Light" w:hAnsi="Helvetica Light"/>
-        </w:rPr>
-        <w:t xml:space="preserve"> </w:t>
-      </w:r>
-      <w:r>
-        <w:rPr>
-          <w:rFonts w:ascii="Helvetica Light" w:hAnsi="Helvetica Light"/>
-        </w:rPr>
-        <w:t>named</w:t>
-      </w:r>
-      <w:r>
-        <w:rPr>
-          <w:rFonts w:ascii="Helvetica Light" w:hAnsi="Helvetica Light"/>
-        </w:rPr>
-        <w:t xml:space="preserve"> zy740452_Q1.zip</w:t>
-      </w:r>
-      <w:r>
-        <w:rPr>
-          <w:rFonts w:ascii="Helvetica Light" w:hAnsi="Helvetica Light"/>
-        </w:rPr>
-        <w:t xml:space="preserve"> </w:t>
-      </w:r>
+        </w:rPr>
+      </w:pPr>
     </w:p>
     <w:p>
       <w:pPr>
@@ -1504,6 +1476,73 @@
           <w:bar w:val="nil"/>
         </w:pBdr>
         <w:rPr>
+          <w:rFonts w:ascii="Helvetica Light" w:hAnsi="Helvetica Light"/>
+        </w:rPr>
+      </w:pPr>
+    </w:p>
+    <w:p>
+      <w:pPr>
+        <w:pBdr>
+          <w:top w:val="nil"/>
+          <w:left w:val="nil"/>
+          <w:bottom w:val="nil"/>
+          <w:right w:val="nil"/>
+          <w:between w:val="nil"/>
+          <w:bar w:val="nil"/>
+        </w:pBdr>
+        <w:rPr>
+          <w:rFonts w:ascii="Helvetica Light" w:hAnsi="Helvetica Light"/>
+          <w:u w:val="single"/>
+        </w:rPr>
+      </w:pPr>
+      <w:r>
+        <w:rPr>
+          <w:rFonts w:ascii="Helvetica Light" w:hAnsi="Helvetica Light"/>
+        </w:rPr>
+        <w:t xml:space="preserve">Included </w:t>
+      </w:r>
+      <w:r>
+        <w:rPr>
+          <w:rFonts w:ascii="Helvetica Light" w:hAnsi="Helvetica Light"/>
+        </w:rPr>
+        <w:t>in a ZIP archive</w:t>
+      </w:r>
+      <w:r>
+        <w:rPr>
+          <w:rFonts w:ascii="Helvetica Light" w:hAnsi="Helvetica Light"/>
+        </w:rPr>
+        <w:t xml:space="preserve"> </w:t>
+      </w:r>
+      <w:r>
+        <w:rPr>
+          <w:rFonts w:ascii="Helvetica Light" w:hAnsi="Helvetica Light"/>
+        </w:rPr>
+        <w:t>named</w:t>
+      </w:r>
+      <w:r>
+        <w:rPr>
+          <w:rFonts w:ascii="Helvetica Light" w:hAnsi="Helvetica Light"/>
+        </w:rPr>
+        <w:t xml:space="preserve"> zy740452_Q1.zip</w:t>
+      </w:r>
+      <w:r>
+        <w:rPr>
+          <w:rFonts w:ascii="Helvetica Light" w:hAnsi="Helvetica Light"/>
+        </w:rPr>
+        <w:t xml:space="preserve"> </w:t>
+      </w:r>
+    </w:p>
+    <w:p>
+      <w:pPr>
+        <w:pBdr>
+          <w:top w:val="nil"/>
+          <w:left w:val="nil"/>
+          <w:bottom w:val="nil"/>
+          <w:right w:val="nil"/>
+          <w:between w:val="nil"/>
+          <w:bar w:val="nil"/>
+        </w:pBdr>
+        <w:rPr>
           <w:rFonts w:ascii="Helvetica Light" w:eastAsia="Arial Unicode MS" w:hAnsi="Helvetica Light" w:cs="Arial Unicode MS"/>
           <w:color w:val="000000"/>
           <w:u w:val="single"/>
@@ -1568,7 +1607,25 @@
           <w:szCs w:val="24"/>
           <w:u w:val="single"/>
         </w:rPr>
-        <w:t>The role of Wireframes</w:t>
+        <w:t xml:space="preserve">The </w:t>
+      </w:r>
+      <w:r>
+        <w:rPr>
+          <w:rFonts w:ascii="Helvetica Light" w:eastAsia="Helvetica Light" w:hAnsi="Helvetica Light" w:cs="Helvetica Light"/>
+          <w:sz w:val="24"/>
+          <w:szCs w:val="24"/>
+          <w:u w:val="single"/>
+        </w:rPr>
+        <w:t>R</w:t>
+      </w:r>
+      <w:r>
+        <w:rPr>
+          <w:rFonts w:ascii="Helvetica Light" w:eastAsia="Helvetica Light" w:hAnsi="Helvetica Light" w:cs="Helvetica Light"/>
+          <w:sz w:val="24"/>
+          <w:szCs w:val="24"/>
+          <w:u w:val="single"/>
+        </w:rPr>
+        <w:t>ole of Wireframes</w:t>
       </w:r>
     </w:p>
     <w:p>
@@ -2604,9 +2661,55 @@
       <w:pPr>
         <w:pStyle w:val="Body"/>
         <w:rPr>
-          <w:rFonts w:ascii="Helvetica Light" w:eastAsia="Helvetica Light" w:hAnsi="Helvetica Light" w:cs="Helvetica Light"/>
-          <w:sz w:val="24"/>
-          <w:szCs w:val="24"/>
+          <w:rFonts w:ascii="Helvetica Light" w:hAnsi="Helvetica Light"/>
+          <w:sz w:val="24"/>
+          <w:szCs w:val="24"/>
+        </w:rPr>
+      </w:pPr>
+    </w:p>
+    <w:p>
+      <w:pPr>
+        <w:pStyle w:val="Body"/>
+        <w:jc w:val="center"/>
+        <w:rPr>
+          <w:rFonts w:ascii="Helvetica Light" w:hAnsi="Helvetica Light"/>
+          <w:sz w:val="24"/>
+          <w:szCs w:val="24"/>
+          <w:u w:val="single"/>
+        </w:rPr>
+      </w:pPr>
+      <w:r>
+        <w:rPr>
+          <w:rFonts w:ascii="Helvetica Light" w:hAnsi="Helvetica Light"/>
+          <w:sz w:val="24"/>
+          <w:szCs w:val="24"/>
+          <w:u w:val="single"/>
+        </w:rPr>
+        <w:t>“Add Walk” form for the Admin Application</w:t>
+      </w:r>
+    </w:p>
+    <w:p>
+      <w:pPr>
+        <w:pStyle w:val="Body"/>
+        <w:rPr>
+          <w:rFonts w:ascii="Helvetica Light" w:eastAsia="Helvetica Light" w:hAnsi="Helvetica Light" w:cs="Helvetica Light"/>
+          <w:sz w:val="24"/>
+          <w:szCs w:val="24"/>
+        </w:rPr>
+      </w:pPr>
+    </w:p>
+    <w:p>
+      <w:pPr>
+        <w:pBdr>
+          <w:top w:val="nil"/>
+          <w:left w:val="nil"/>
+          <w:bottom w:val="nil"/>
+          <w:right w:val="nil"/>
+          <w:between w:val="nil"/>
+          <w:bar w:val="nil"/>
+        </w:pBdr>
+        <w:rPr>
+          <w:rFonts w:ascii="Helvetica Light" w:hAnsi="Helvetica Light"/>
         </w:rPr>
       </w:pPr>
     </w:p>
@@ -2789,7 +2892,7 @@
       <w:pPr>
         <w:pStyle w:val="Body"/>
         <w:rPr>
-          <w:rFonts w:ascii="Helvetica Light" w:eastAsia="Helvetica Light" w:hAnsi="Helvetica Light" w:cs="Helvetica Light"/>
+          <w:rFonts w:ascii="Helvetica Light" w:hAnsi="Helvetica Light"/>
           <w:sz w:val="24"/>
           <w:szCs w:val="24"/>
         </w:rPr>
@@ -2810,6 +2913,45 @@
           <w:szCs w:val="24"/>
         </w:rPr>
         <w:t>)</w:t>
+      </w:r>
+    </w:p>
+    <w:p>
+      <w:pPr>
+        <w:pStyle w:val="Body"/>
+        <w:rPr>
+          <w:rFonts w:ascii="Helvetica Light" w:eastAsia="Helvetica Light" w:hAnsi="Helvetica Light" w:cs="Helvetica Light"/>
+          <w:sz w:val="24"/>
+          <w:szCs w:val="24"/>
+        </w:rPr>
+      </w:pPr>
+    </w:p>
+    <w:p>
+      <w:pPr>
+        <w:pStyle w:val="Body"/>
+        <w:jc w:val="center"/>
+        <w:rPr>
+          <w:rFonts w:ascii="Helvetica Light" w:eastAsia="Helvetica Light" w:hAnsi="Helvetica Light" w:cs="Helvetica Light"/>
+          <w:sz w:val="24"/>
+          <w:szCs w:val="24"/>
+        </w:rPr>
+      </w:pPr>
+      <w:r>
+        <w:rPr>
+          <w:rFonts w:ascii="Helvetica Light" w:hAnsi="Helvetica Light"/>
+          <w:sz w:val="24"/>
+          <w:szCs w:val="24"/>
+          <w:u w:val="single"/>
+        </w:rPr>
+        <w:t xml:space="preserve">Responsive </w:t>
+      </w:r>
+      <w:r>
+        <w:rPr>
+          <w:rFonts w:ascii="Helvetica Light" w:hAnsi="Helvetica Light"/>
+          <w:sz w:val="24"/>
+          <w:szCs w:val="24"/>
+          <w:u w:val="single"/>
+        </w:rPr>
+        <w:t>“Add Walk” form for the Admin Application</w:t>
       </w:r>
     </w:p>
     <w:p>
@@ -2834,6 +2976,21 @@
         </w:pBdr>
         <w:rPr>
           <w:rFonts w:ascii="Helvetica Light" w:hAnsi="Helvetica Light"/>
+        </w:rPr>
+      </w:pPr>
+    </w:p>
+    <w:p>
+      <w:pPr>
+        <w:pBdr>
+          <w:top w:val="nil"/>
+          <w:left w:val="nil"/>
+          <w:bottom w:val="nil"/>
+          <w:right w:val="nil"/>
+          <w:between w:val="nil"/>
+          <w:bar w:val="nil"/>
+        </w:pBdr>
+        <w:rPr>
+          <w:rFonts w:ascii="Helvetica Light" w:hAnsi="Helvetica Light"/>
           <w:u w:val="single"/>
         </w:rPr>
       </w:pPr>
@@ -2900,12 +3057,12 @@
           <wp:anchor distT="152400" distB="152400" distL="152400" distR="152400" simplePos="0" relativeHeight="251660288" behindDoc="0" locked="0" layoutInCell="1" allowOverlap="1">
             <wp:simplePos x="0" y="0"/>
             <wp:positionH relativeFrom="margin">
-              <wp:posOffset>-328295</wp:posOffset>
+              <wp:posOffset>-275590</wp:posOffset>
             </wp:positionH>
             <wp:positionV relativeFrom="line">
-              <wp:posOffset>306705</wp:posOffset>
+              <wp:posOffset>384810</wp:posOffset>
             </wp:positionV>
-            <wp:extent cx="6998335" cy="4267200"/>
+            <wp:extent cx="6845935" cy="4191000"/>
             <wp:effectExtent l="0" t="0" r="0" b="0"/>
             <wp:wrapThrough wrapText="bothSides" distL="152400" distR="152400">
               <wp:wrapPolygon edited="1">
@@ -2938,7 +3095,7 @@
                   <pic:spPr>
                     <a:xfrm>
                       <a:off x="0" y="0"/>
-                      <a:ext cx="6998335" cy="4267200"/>
+                      <a:ext cx="6845935" cy="4191000"/>
                     </a:xfrm>
                     <a:prstGeom prst="rect">
                       <a:avLst/>
@@ -3044,7 +3201,34 @@
           <w:szCs w:val="24"/>
           <w:u w:val="single"/>
         </w:rPr>
-        <w:t>Response design for the Admin Application</w:t>
+        <w:t>R</w:t>
+      </w:r>
+      <w:r>
+        <w:rPr>
+          <w:rFonts w:ascii="Helvetica Light" w:eastAsia="Helvetica Light" w:hAnsi="Helvetica Light" w:cs="Helvetica Light"/>
+          <w:sz w:val="24"/>
+          <w:szCs w:val="24"/>
+          <w:u w:val="single"/>
+        </w:rPr>
+        <w:t xml:space="preserve">esponse </w:t>
+      </w:r>
+      <w:r>
+        <w:rPr>
+          <w:rFonts w:ascii="Helvetica Light" w:eastAsia="Helvetica Light" w:hAnsi="Helvetica Light" w:cs="Helvetica Light"/>
+          <w:sz w:val="24"/>
+          <w:szCs w:val="24"/>
+          <w:u w:val="single"/>
+        </w:rPr>
+        <w:t>D</w:t>
+      </w:r>
+      <w:r>
+        <w:rPr>
+          <w:rFonts w:ascii="Helvetica Light" w:eastAsia="Helvetica Light" w:hAnsi="Helvetica Light" w:cs="Helvetica Light"/>
+          <w:sz w:val="24"/>
+          <w:szCs w:val="24"/>
+          <w:u w:val="single"/>
+        </w:rPr>
+        <w:t>esign for the Admin Application</w:t>
       </w:r>
     </w:p>
     <w:p>
@@ -3386,15 +3570,15 @@
           <w:sz w:val="24"/>
           <w:szCs w:val="24"/>
         </w:rPr>
-        <w:t>(39</w:t>
-      </w:r>
-      <w:r>
-        <w:rPr>
-          <w:rFonts w:ascii="Helvetica Light" w:hAnsi="Helvetica Light"/>
-          <w:sz w:val="24"/>
-          <w:szCs w:val="24"/>
-        </w:rPr>
-        <w:t>8</w:t>
+        <w:t>(</w:t>
+      </w:r>
+      <w:r>
+        <w:rPr>
+          <w:rFonts w:ascii="Helvetica Light" w:hAnsi="Helvetica Light"/>
+          <w:sz w:val="24"/>
+          <w:szCs w:val="24"/>
+        </w:rPr>
+        <w:t>398</w:t>
       </w:r>
       <w:r>
         <w:rPr>
@@ -3971,7 +4155,7 @@
           <w:szCs w:val="24"/>
           <w:u w:val="single"/>
         </w:rPr>
-        <w:t>Authentication and Authorisation for both the Admin Application and Club Website</w:t>
+        <w:t>Authentication and Authorisation for the Admin Application and Club Website</w:t>
       </w:r>
     </w:p>
     <w:p>
@@ -4280,15 +4464,7 @@
           <w:sz w:val="24"/>
           <w:szCs w:val="24"/>
         </w:rPr>
-        <w:t>60</w:t>
-      </w:r>
-      <w:r>
-        <w:rPr>
-          <w:rFonts w:ascii="Helvetica Light" w:hAnsi="Helvetica Light"/>
-          <w:sz w:val="24"/>
-          <w:szCs w:val="24"/>
-        </w:rPr>
-        <w:t>0</w:t>
+        <w:t>599</w:t>
       </w:r>
       <w:r>
         <w:rPr>
@@ -4691,7 +4867,7 @@
       <w:pPr>
         <w:pStyle w:val="Body"/>
         <w:rPr>
-          <w:rFonts w:ascii="Helvetica Light" w:eastAsia="Helvetica Light" w:hAnsi="Helvetica Light" w:cs="Helvetica Light"/>
+          <w:rFonts w:ascii="Helvetica Light" w:hAnsi="Helvetica Light"/>
           <w:sz w:val="24"/>
           <w:szCs w:val="24"/>
         </w:rPr>
@@ -4705,6 +4881,78 @@
         <w:lastRenderedPageBreak/>
         <w:t>4)</w:t>
       </w:r>
+    </w:p>
+    <w:p>
+      <w:pPr>
+        <w:pStyle w:val="Body"/>
+        <w:jc w:val="center"/>
+        <w:rPr>
+          <w:rFonts w:ascii="Helvetica Light" w:eastAsia="Helvetica Light" w:hAnsi="Helvetica Light" w:cs="Helvetica Light"/>
+          <w:sz w:val="24"/>
+          <w:szCs w:val="24"/>
+          <w:u w:val="single"/>
+        </w:rPr>
+      </w:pPr>
+    </w:p>
+    <w:p>
+      <w:pPr>
+        <w:pStyle w:val="Body"/>
+        <w:jc w:val="center"/>
+        <w:rPr>
+          <w:rFonts w:ascii="Helvetica Light" w:eastAsia="Helvetica Light" w:hAnsi="Helvetica Light" w:cs="Helvetica Light"/>
+          <w:sz w:val="24"/>
+          <w:szCs w:val="24"/>
+          <w:u w:val="single"/>
+        </w:rPr>
+      </w:pPr>
+      <w:r>
+        <w:rPr>
+          <w:rFonts w:ascii="Helvetica Light" w:eastAsia="Helvetica Light" w:hAnsi="Helvetica Light" w:cs="Helvetica Light"/>
+          <w:sz w:val="24"/>
+          <w:szCs w:val="24"/>
+          <w:u w:val="single"/>
+        </w:rPr>
+        <w:t xml:space="preserve">Final </w:t>
+      </w:r>
+      <w:r>
+        <w:rPr>
+          <w:rFonts w:ascii="Helvetica Light" w:eastAsia="Helvetica Light" w:hAnsi="Helvetica Light" w:cs="Helvetica Light"/>
+          <w:sz w:val="24"/>
+          <w:szCs w:val="24"/>
+          <w:u w:val="single"/>
+        </w:rPr>
+        <w:t>Acceptance Tes</w:t>
+      </w:r>
+      <w:r>
+        <w:rPr>
+          <w:rFonts w:ascii="Helvetica Light" w:eastAsia="Helvetica Light" w:hAnsi="Helvetica Light" w:cs="Helvetica Light"/>
+          <w:sz w:val="24"/>
+          <w:szCs w:val="24"/>
+          <w:u w:val="single"/>
+        </w:rPr>
+        <w:t xml:space="preserve">ts for </w:t>
+      </w:r>
+      <w:r>
+        <w:rPr>
+          <w:rFonts w:ascii="Helvetica Light" w:eastAsia="Helvetica Light" w:hAnsi="Helvetica Light" w:cs="Helvetica Light"/>
+          <w:sz w:val="24"/>
+          <w:szCs w:val="24"/>
+          <w:u w:val="single"/>
+        </w:rPr>
+        <w:t>the Admin Application</w:t>
+      </w:r>
+    </w:p>
+    <w:p>
+      <w:pPr>
+        <w:pStyle w:val="Body"/>
+        <w:jc w:val="center"/>
+        <w:rPr>
+          <w:rFonts w:ascii="Helvetica Light" w:eastAsia="Helvetica Light" w:hAnsi="Helvetica Light" w:cs="Helvetica Light"/>
+          <w:sz w:val="24"/>
+          <w:szCs w:val="24"/>
+          <w:u w:val="single"/>
+        </w:rPr>
+      </w:pPr>
     </w:p>
     <w:p>
       <w:pPr>
@@ -4761,7 +5009,7 @@
             <w:pPr>
               <w:pStyle w:val="Body"/>
               <w:rPr>
-                <w:rFonts w:ascii="Helvetica" w:hAnsi="Helvetica"/>
+                <w:rFonts w:ascii="Helvetica Light" w:hAnsi="Helvetica Light"/>
                 <w:sz w:val="24"/>
                 <w:szCs w:val="24"/>
               </w:rPr>
@@ -4769,7 +5017,7 @@
             <w:r>
               <w:rPr>
                 <w:rStyle w:val="None"/>
-                <w:rFonts w:ascii="Helvetica" w:eastAsia="Calibri" w:hAnsi="Helvetica" w:cs="Calibri"/>
+                <w:rFonts w:ascii="Helvetica Light" w:eastAsia="Calibri" w:hAnsi="Helvetica Light" w:cs="Calibri"/>
                 <w:sz w:val="24"/>
                 <w:szCs w:val="24"/>
                 <w:u w:color="000000"/>
@@ -4799,7 +5047,7 @@
             <w:pPr>
               <w:pStyle w:val="Body"/>
               <w:rPr>
-                <w:rFonts w:ascii="Helvetica" w:hAnsi="Helvetica"/>
+                <w:rFonts w:ascii="Helvetica Light" w:hAnsi="Helvetica Light"/>
                 <w:sz w:val="24"/>
                 <w:szCs w:val="24"/>
               </w:rPr>
@@ -4807,7 +5055,7 @@
             <w:r>
               <w:rPr>
                 <w:rStyle w:val="None"/>
-                <w:rFonts w:ascii="Helvetica" w:eastAsia="Calibri" w:hAnsi="Helvetica" w:cs="Calibri"/>
+                <w:rFonts w:ascii="Helvetica Light" w:eastAsia="Calibri" w:hAnsi="Helvetica Light" w:cs="Calibri"/>
                 <w:sz w:val="24"/>
                 <w:szCs w:val="24"/>
                 <w:u w:color="000000"/>
@@ -4842,7 +5090,7 @@
             <w:pPr>
               <w:pStyle w:val="Body"/>
               <w:rPr>
-                <w:rFonts w:ascii="Helvetica" w:hAnsi="Helvetica"/>
+                <w:rFonts w:ascii="Helvetica Light" w:hAnsi="Helvetica Light"/>
                 <w:sz w:val="24"/>
                 <w:szCs w:val="24"/>
               </w:rPr>
@@ -4850,7 +5098,7 @@
             <w:r>
               <w:rPr>
                 <w:rStyle w:val="None"/>
-                <w:rFonts w:ascii="Helvetica" w:eastAsia="Calibri" w:hAnsi="Helvetica" w:cs="Calibri"/>
+                <w:rFonts w:ascii="Helvetica Light" w:eastAsia="Calibri" w:hAnsi="Helvetica Light" w:cs="Calibri"/>
                 <w:sz w:val="24"/>
                 <w:szCs w:val="24"/>
                 <w:u w:color="000000"/>
@@ -4880,7 +5128,7 @@
             <w:pPr>
               <w:pStyle w:val="Body"/>
               <w:rPr>
-                <w:rFonts w:ascii="Helvetica" w:hAnsi="Helvetica"/>
+                <w:rFonts w:ascii="Helvetica Light" w:hAnsi="Helvetica Light"/>
                 <w:sz w:val="24"/>
                 <w:szCs w:val="24"/>
               </w:rPr>
@@ -4888,7 +5136,7 @@
             <w:r>
               <w:rPr>
                 <w:rStyle w:val="None"/>
-                <w:rFonts w:ascii="Helvetica" w:eastAsia="Calibri" w:hAnsi="Helvetica" w:cs="Calibri"/>
+                <w:rFonts w:ascii="Helvetica Light" w:eastAsia="Calibri" w:hAnsi="Helvetica Light" w:cs="Calibri"/>
                 <w:sz w:val="24"/>
                 <w:szCs w:val="24"/>
                 <w:u w:color="000000"/>
@@ -4923,7 +5171,7 @@
             <w:pPr>
               <w:pStyle w:val="Body"/>
               <w:rPr>
-                <w:rFonts w:ascii="Helvetica" w:hAnsi="Helvetica"/>
+                <w:rFonts w:ascii="Helvetica Light" w:hAnsi="Helvetica Light"/>
                 <w:sz w:val="24"/>
                 <w:szCs w:val="24"/>
               </w:rPr>
@@ -4931,7 +5179,7 @@
             <w:r>
               <w:rPr>
                 <w:rStyle w:val="None"/>
-                <w:rFonts w:ascii="Helvetica" w:eastAsia="Calibri" w:hAnsi="Helvetica" w:cs="Calibri"/>
+                <w:rFonts w:ascii="Helvetica Light" w:eastAsia="Calibri" w:hAnsi="Helvetica Light" w:cs="Calibri"/>
                 <w:sz w:val="24"/>
                 <w:szCs w:val="24"/>
                 <w:u w:color="000000"/>
@@ -4961,7 +5209,7 @@
             <w:pPr>
               <w:pStyle w:val="Body"/>
               <w:rPr>
-                <w:rFonts w:ascii="Helvetica" w:hAnsi="Helvetica"/>
+                <w:rFonts w:ascii="Helvetica Light" w:hAnsi="Helvetica Light"/>
                 <w:sz w:val="24"/>
                 <w:szCs w:val="24"/>
               </w:rPr>
@@ -4969,7 +5217,7 @@
             <w:r>
               <w:rPr>
                 <w:rStyle w:val="None"/>
-                <w:rFonts w:ascii="Helvetica" w:eastAsia="Calibri" w:hAnsi="Helvetica" w:cs="Calibri"/>
+                <w:rFonts w:ascii="Helvetica Light" w:eastAsia="Calibri" w:hAnsi="Helvetica Light" w:cs="Calibri"/>
                 <w:sz w:val="24"/>
                 <w:szCs w:val="24"/>
                 <w:u w:color="000000"/>
@@ -4979,7 +5227,7 @@
             <w:r>
               <w:rPr>
                 <w:rStyle w:val="None"/>
-                <w:rFonts w:ascii="Helvetica" w:eastAsia="Calibri" w:hAnsi="Helvetica" w:cs="Calibri"/>
+                <w:rFonts w:ascii="Helvetica Light" w:eastAsia="Calibri" w:hAnsi="Helvetica Light" w:cs="Calibri"/>
                 <w:sz w:val="24"/>
                 <w:szCs w:val="24"/>
                 <w:u w:color="000000"/>
@@ -5014,7 +5262,7 @@
             <w:pPr>
               <w:pStyle w:val="Body"/>
               <w:rPr>
-                <w:rFonts w:ascii="Helvetica" w:hAnsi="Helvetica"/>
+                <w:rFonts w:ascii="Helvetica Light" w:hAnsi="Helvetica Light"/>
                 <w:sz w:val="24"/>
                 <w:szCs w:val="24"/>
               </w:rPr>
@@ -5022,7 +5270,7 @@
             <w:r>
               <w:rPr>
                 <w:rStyle w:val="None"/>
-                <w:rFonts w:ascii="Helvetica" w:eastAsia="Calibri" w:hAnsi="Helvetica" w:cs="Calibri"/>
+                <w:rFonts w:ascii="Helvetica Light" w:eastAsia="Calibri" w:hAnsi="Helvetica Light" w:cs="Calibri"/>
                 <w:sz w:val="24"/>
                 <w:szCs w:val="24"/>
                 <w:u w:color="000000"/>
@@ -5056,7 +5304,7 @@
                 <w:numId w:val="5"/>
               </w:numPr>
               <w:rPr>
-                <w:rFonts w:ascii="Helvetica" w:eastAsia="Calibri" w:hAnsi="Helvetica" w:cs="Calibri"/>
+                <w:rFonts w:ascii="Helvetica Light" w:eastAsia="Calibri" w:hAnsi="Helvetica Light" w:cs="Calibri"/>
                 <w:sz w:val="24"/>
                 <w:szCs w:val="24"/>
                 <w:u w:color="000000"/>
@@ -5065,7 +5313,7 @@
             <w:r>
               <w:rPr>
                 <w:rStyle w:val="None"/>
-                <w:rFonts w:ascii="Helvetica" w:eastAsia="Calibri" w:hAnsi="Helvetica" w:cs="Calibri"/>
+                <w:rFonts w:ascii="Helvetica Light" w:eastAsia="Calibri" w:hAnsi="Helvetica Light" w:cs="Calibri"/>
                 <w:sz w:val="24"/>
                 <w:szCs w:val="24"/>
                 <w:u w:color="000000"/>
@@ -5081,7 +5329,7 @@
                 <w:numId w:val="5"/>
               </w:numPr>
               <w:rPr>
-                <w:rFonts w:ascii="Helvetica" w:eastAsia="Calibri" w:hAnsi="Helvetica" w:cs="Calibri"/>
+                <w:rFonts w:ascii="Helvetica Light" w:eastAsia="Calibri" w:hAnsi="Helvetica Light" w:cs="Calibri"/>
                 <w:sz w:val="24"/>
                 <w:szCs w:val="24"/>
                 <w:u w:color="000000"/>
@@ -5090,7 +5338,7 @@
             <w:r>
               <w:rPr>
                 <w:rStyle w:val="None"/>
-                <w:rFonts w:ascii="Helvetica" w:eastAsia="Calibri" w:hAnsi="Helvetica" w:cs="Calibri"/>
+                <w:rFonts w:ascii="Helvetica Light" w:eastAsia="Calibri" w:hAnsi="Helvetica Light" w:cs="Calibri"/>
                 <w:sz w:val="24"/>
                 <w:szCs w:val="24"/>
                 <w:u w:color="000000"/>
@@ -5106,7 +5354,7 @@
                 <w:numId w:val="5"/>
               </w:numPr>
               <w:rPr>
-                <w:rFonts w:ascii="Helvetica" w:eastAsia="Calibri" w:hAnsi="Helvetica" w:cs="Calibri"/>
+                <w:rFonts w:ascii="Helvetica Light" w:eastAsia="Calibri" w:hAnsi="Helvetica Light" w:cs="Calibri"/>
                 <w:sz w:val="24"/>
                 <w:szCs w:val="24"/>
                 <w:u w:color="000000"/>
@@ -5115,7 +5363,7 @@
             <w:r>
               <w:rPr>
                 <w:rStyle w:val="None"/>
-                <w:rFonts w:ascii="Helvetica" w:eastAsia="Calibri" w:hAnsi="Helvetica" w:cs="Calibri"/>
+                <w:rFonts w:ascii="Helvetica Light" w:eastAsia="Calibri" w:hAnsi="Helvetica Light" w:cs="Calibri"/>
                 <w:sz w:val="24"/>
                 <w:szCs w:val="24"/>
                 <w:u w:color="000000"/>
@@ -5128,7 +5376,7 @@
               <w:pStyle w:val="Default"/>
               <w:ind w:left="720"/>
               <w:rPr>
-                <w:rFonts w:ascii="Helvetica" w:eastAsia="Calibri" w:hAnsi="Helvetica" w:cs="Calibri"/>
+                <w:rFonts w:ascii="Helvetica Light" w:eastAsia="Calibri" w:hAnsi="Helvetica Light" w:cs="Calibri"/>
                 <w:sz w:val="24"/>
                 <w:szCs w:val="24"/>
                 <w:u w:color="000000"/>
@@ -5137,7 +5385,7 @@
             <w:r>
               <w:rPr>
                 <w:rStyle w:val="None"/>
-                <w:rFonts w:ascii="Helvetica" w:eastAsia="Calibri" w:hAnsi="Helvetica" w:cs="Calibri"/>
+                <w:rFonts w:ascii="Helvetica Light" w:eastAsia="Calibri" w:hAnsi="Helvetica Light" w:cs="Calibri"/>
                 <w:sz w:val="24"/>
                 <w:szCs w:val="24"/>
                 <w:u w:color="000000"/>
@@ -5150,7 +5398,7 @@
               <w:pStyle w:val="Default"/>
               <w:ind w:left="720"/>
               <w:rPr>
-                <w:rFonts w:ascii="Helvetica" w:eastAsia="Calibri" w:hAnsi="Helvetica" w:cs="Calibri"/>
+                <w:rFonts w:ascii="Helvetica Light" w:eastAsia="Calibri" w:hAnsi="Helvetica Light" w:cs="Calibri"/>
                 <w:sz w:val="24"/>
                 <w:szCs w:val="24"/>
                 <w:u w:color="000000"/>
@@ -5159,7 +5407,7 @@
             <w:r>
               <w:rPr>
                 <w:rStyle w:val="None"/>
-                <w:rFonts w:ascii="Helvetica" w:eastAsia="Calibri" w:hAnsi="Helvetica" w:cs="Calibri"/>
+                <w:rFonts w:ascii="Helvetica Light" w:eastAsia="Calibri" w:hAnsi="Helvetica Light" w:cs="Calibri"/>
                 <w:sz w:val="24"/>
                 <w:szCs w:val="24"/>
                 <w:u w:color="000000"/>
@@ -5169,7 +5417,7 @@
             <w:r>
               <w:rPr>
                 <w:rStyle w:val="None"/>
-                <w:rFonts w:ascii="Helvetica" w:eastAsia="Calibri" w:hAnsi="Helvetica" w:cs="Calibri"/>
+                <w:rFonts w:ascii="Helvetica Light" w:eastAsia="Calibri" w:hAnsi="Helvetica Light" w:cs="Calibri"/>
                 <w:sz w:val="24"/>
                 <w:szCs w:val="24"/>
                 <w:u w:color="000000"/>
@@ -5180,7 +5428,7 @@
             <w:r>
               <w:rPr>
                 <w:rStyle w:val="None"/>
-                <w:rFonts w:ascii="Helvetica" w:eastAsia="Calibri" w:hAnsi="Helvetica" w:cs="Calibri"/>
+                <w:rFonts w:ascii="Helvetica Light" w:eastAsia="Calibri" w:hAnsi="Helvetica Light" w:cs="Calibri"/>
                 <w:sz w:val="24"/>
                 <w:szCs w:val="24"/>
                 <w:u w:color="000000"/>
@@ -5193,7 +5441,7 @@
               <w:pStyle w:val="Default"/>
               <w:ind w:left="720"/>
               <w:rPr>
-                <w:rFonts w:ascii="Helvetica" w:eastAsia="Calibri" w:hAnsi="Helvetica" w:cs="Calibri"/>
+                <w:rFonts w:ascii="Helvetica Light" w:eastAsia="Calibri" w:hAnsi="Helvetica Light" w:cs="Calibri"/>
                 <w:sz w:val="24"/>
                 <w:szCs w:val="24"/>
                 <w:u w:color="000000"/>
@@ -5202,7 +5450,7 @@
             <w:r>
               <w:rPr>
                 <w:rStyle w:val="None"/>
-                <w:rFonts w:ascii="Helvetica" w:eastAsia="Calibri" w:hAnsi="Helvetica" w:cs="Calibri"/>
+                <w:rFonts w:ascii="Helvetica Light" w:eastAsia="Calibri" w:hAnsi="Helvetica Light" w:cs="Calibri"/>
                 <w:sz w:val="24"/>
                 <w:szCs w:val="24"/>
                 <w:u w:color="000000"/>
@@ -5215,7 +5463,7 @@
               <w:pStyle w:val="Default"/>
               <w:ind w:left="720"/>
               <w:rPr>
-                <w:rFonts w:ascii="Helvetica" w:eastAsia="Calibri" w:hAnsi="Helvetica" w:cs="Calibri"/>
+                <w:rFonts w:ascii="Helvetica Light" w:eastAsia="Calibri" w:hAnsi="Helvetica Light" w:cs="Calibri"/>
                 <w:sz w:val="24"/>
                 <w:szCs w:val="24"/>
                 <w:u w:color="000000"/>
@@ -5224,7 +5472,7 @@
             <w:r>
               <w:rPr>
                 <w:rStyle w:val="None"/>
-                <w:rFonts w:ascii="Helvetica" w:eastAsia="Calibri" w:hAnsi="Helvetica" w:cs="Calibri"/>
+                <w:rFonts w:ascii="Helvetica Light" w:eastAsia="Calibri" w:hAnsi="Helvetica Light" w:cs="Calibri"/>
                 <w:sz w:val="24"/>
                 <w:szCs w:val="24"/>
                 <w:u w:color="000000"/>
@@ -5237,7 +5485,7 @@
               <w:pStyle w:val="Default"/>
               <w:ind w:left="720"/>
               <w:rPr>
-                <w:rFonts w:ascii="Helvetica" w:eastAsia="Calibri" w:hAnsi="Helvetica" w:cs="Calibri"/>
+                <w:rFonts w:ascii="Helvetica Light" w:eastAsia="Calibri" w:hAnsi="Helvetica Light" w:cs="Calibri"/>
                 <w:sz w:val="24"/>
                 <w:szCs w:val="24"/>
                 <w:u w:color="000000"/>
@@ -5246,7 +5494,7 @@
             <w:r>
               <w:rPr>
                 <w:rStyle w:val="None"/>
-                <w:rFonts w:ascii="Helvetica" w:eastAsia="Calibri" w:hAnsi="Helvetica" w:cs="Calibri"/>
+                <w:rFonts w:ascii="Helvetica Light" w:eastAsia="Calibri" w:hAnsi="Helvetica Light" w:cs="Calibri"/>
                 <w:sz w:val="24"/>
                 <w:szCs w:val="24"/>
                 <w:u w:color="000000"/>
@@ -5262,7 +5510,7 @@
                 <w:numId w:val="5"/>
               </w:numPr>
               <w:rPr>
-                <w:rFonts w:ascii="Helvetica" w:eastAsia="Calibri" w:hAnsi="Helvetica" w:cs="Calibri"/>
+                <w:rFonts w:ascii="Helvetica Light" w:eastAsia="Calibri" w:hAnsi="Helvetica Light" w:cs="Calibri"/>
                 <w:sz w:val="24"/>
                 <w:szCs w:val="24"/>
                 <w:u w:color="000000"/>
@@ -5271,7 +5519,7 @@
             <w:r>
               <w:rPr>
                 <w:rStyle w:val="None"/>
-                <w:rFonts w:ascii="Helvetica" w:eastAsia="Calibri" w:hAnsi="Helvetica" w:cs="Calibri"/>
+                <w:rFonts w:ascii="Helvetica Light" w:eastAsia="Calibri" w:hAnsi="Helvetica Light" w:cs="Calibri"/>
                 <w:sz w:val="24"/>
                 <w:szCs w:val="24"/>
                 <w:u w:color="000000"/>
@@ -5306,7 +5554,7 @@
             <w:pPr>
               <w:pStyle w:val="Body"/>
               <w:rPr>
-                <w:rFonts w:ascii="Helvetica" w:hAnsi="Helvetica"/>
+                <w:rFonts w:ascii="Helvetica Light" w:hAnsi="Helvetica Light"/>
                 <w:sz w:val="24"/>
                 <w:szCs w:val="24"/>
               </w:rPr>
@@ -5314,7 +5562,7 @@
             <w:r>
               <w:rPr>
                 <w:rStyle w:val="None"/>
-                <w:rFonts w:ascii="Helvetica" w:eastAsia="Calibri" w:hAnsi="Helvetica" w:cs="Calibri"/>
+                <w:rFonts w:ascii="Helvetica Light" w:eastAsia="Calibri" w:hAnsi="Helvetica Light" w:cs="Calibri"/>
                 <w:sz w:val="24"/>
                 <w:szCs w:val="24"/>
                 <w:u w:color="000000"/>
@@ -5344,7 +5592,7 @@
             <w:pPr>
               <w:pStyle w:val="Body"/>
               <w:rPr>
-                <w:rFonts w:ascii="Helvetica" w:hAnsi="Helvetica"/>
+                <w:rFonts w:ascii="Helvetica Light" w:hAnsi="Helvetica Light"/>
                 <w:sz w:val="24"/>
                 <w:szCs w:val="24"/>
               </w:rPr>
@@ -5352,7 +5600,7 @@
             <w:r>
               <w:rPr>
                 <w:rStyle w:val="None"/>
-                <w:rFonts w:ascii="Helvetica" w:eastAsia="Calibri" w:hAnsi="Helvetica" w:cs="Calibri"/>
+                <w:rFonts w:ascii="Helvetica Light" w:eastAsia="Calibri" w:hAnsi="Helvetica Light" w:cs="Calibri"/>
                 <w:sz w:val="24"/>
                 <w:szCs w:val="24"/>
                 <w:u w:color="000000"/>
@@ -5453,7 +5701,7 @@
             <w:pPr>
               <w:pStyle w:val="Body"/>
               <w:rPr>
-                <w:rFonts w:ascii="Helvetica" w:hAnsi="Helvetica"/>
+                <w:rFonts w:ascii="Helvetica Light" w:hAnsi="Helvetica Light"/>
                 <w:sz w:val="24"/>
                 <w:szCs w:val="24"/>
               </w:rPr>
@@ -5461,7 +5709,7 @@
             <w:r>
               <w:rPr>
                 <w:rStyle w:val="None"/>
-                <w:rFonts w:ascii="Helvetica" w:eastAsia="Calibri" w:hAnsi="Helvetica" w:cs="Calibri"/>
+                <w:rFonts w:ascii="Helvetica Light" w:eastAsia="Calibri" w:hAnsi="Helvetica Light" w:cs="Calibri"/>
                 <w:sz w:val="24"/>
                 <w:szCs w:val="24"/>
                 <w:u w:color="000000"/>
@@ -5492,7 +5740,7 @@
             <w:pPr>
               <w:pStyle w:val="Body"/>
               <w:rPr>
-                <w:rFonts w:ascii="Helvetica" w:hAnsi="Helvetica"/>
+                <w:rFonts w:ascii="Helvetica Light" w:hAnsi="Helvetica Light"/>
                 <w:sz w:val="24"/>
                 <w:szCs w:val="24"/>
               </w:rPr>
@@ -5500,7 +5748,7 @@
             <w:r>
               <w:rPr>
                 <w:rStyle w:val="None"/>
-                <w:rFonts w:ascii="Helvetica" w:eastAsia="Calibri" w:hAnsi="Helvetica" w:cs="Calibri"/>
+                <w:rFonts w:ascii="Helvetica Light" w:eastAsia="Calibri" w:hAnsi="Helvetica Light" w:cs="Calibri"/>
                 <w:sz w:val="24"/>
                 <w:szCs w:val="24"/>
                 <w:u w:color="000000"/>
@@ -5535,7 +5783,7 @@
             <w:pPr>
               <w:pStyle w:val="Body"/>
               <w:rPr>
-                <w:rFonts w:ascii="Helvetica" w:hAnsi="Helvetica"/>
+                <w:rFonts w:ascii="Helvetica Light" w:hAnsi="Helvetica Light"/>
                 <w:sz w:val="24"/>
                 <w:szCs w:val="24"/>
               </w:rPr>
@@ -5543,7 +5791,7 @@
             <w:r>
               <w:rPr>
                 <w:rStyle w:val="None"/>
-                <w:rFonts w:ascii="Helvetica" w:eastAsia="Calibri" w:hAnsi="Helvetica" w:cs="Calibri"/>
+                <w:rFonts w:ascii="Helvetica Light" w:eastAsia="Calibri" w:hAnsi="Helvetica Light" w:cs="Calibri"/>
                 <w:sz w:val="24"/>
                 <w:szCs w:val="24"/>
                 <w:u w:color="000000"/>
@@ -5573,7 +5821,7 @@
             <w:pPr>
               <w:pStyle w:val="Body"/>
               <w:rPr>
-                <w:rFonts w:ascii="Helvetica" w:hAnsi="Helvetica"/>
+                <w:rFonts w:ascii="Helvetica Light" w:hAnsi="Helvetica Light"/>
                 <w:sz w:val="24"/>
                 <w:szCs w:val="24"/>
               </w:rPr>
@@ -5581,7 +5829,7 @@
             <w:r>
               <w:rPr>
                 <w:rStyle w:val="None"/>
-                <w:rFonts w:ascii="Helvetica" w:eastAsia="Calibri" w:hAnsi="Helvetica" w:cs="Calibri"/>
+                <w:rFonts w:ascii="Helvetica Light" w:eastAsia="Calibri" w:hAnsi="Helvetica Light" w:cs="Calibri"/>
                 <w:sz w:val="24"/>
                 <w:szCs w:val="24"/>
                 <w:u w:color="000000"/>
@@ -5616,7 +5864,7 @@
             <w:pPr>
               <w:pStyle w:val="Body"/>
               <w:rPr>
-                <w:rFonts w:ascii="Helvetica" w:hAnsi="Helvetica"/>
+                <w:rFonts w:ascii="Helvetica Light" w:hAnsi="Helvetica Light"/>
                 <w:sz w:val="24"/>
                 <w:szCs w:val="24"/>
               </w:rPr>
@@ -5624,7 +5872,7 @@
             <w:r>
               <w:rPr>
                 <w:rStyle w:val="None"/>
-                <w:rFonts w:ascii="Helvetica" w:eastAsia="Calibri" w:hAnsi="Helvetica" w:cs="Calibri"/>
+                <w:rFonts w:ascii="Helvetica Light" w:eastAsia="Calibri" w:hAnsi="Helvetica Light" w:cs="Calibri"/>
                 <w:sz w:val="24"/>
                 <w:szCs w:val="24"/>
                 <w:u w:color="000000"/>
@@ -5654,7 +5902,7 @@
             <w:pPr>
               <w:pStyle w:val="Body"/>
               <w:rPr>
-                <w:rFonts w:ascii="Helvetica" w:hAnsi="Helvetica"/>
+                <w:rFonts w:ascii="Helvetica Light" w:hAnsi="Helvetica Light"/>
                 <w:sz w:val="24"/>
                 <w:szCs w:val="24"/>
               </w:rPr>
@@ -5662,7 +5910,7 @@
             <w:r>
               <w:rPr>
                 <w:rStyle w:val="None"/>
-                <w:rFonts w:ascii="Helvetica" w:eastAsia="Calibri" w:hAnsi="Helvetica" w:cs="Calibri"/>
+                <w:rFonts w:ascii="Helvetica Light" w:eastAsia="Calibri" w:hAnsi="Helvetica Light" w:cs="Calibri"/>
                 <w:sz w:val="24"/>
                 <w:szCs w:val="24"/>
                 <w:u w:color="000000"/>
@@ -5672,7 +5920,7 @@
             <w:r>
               <w:rPr>
                 <w:rStyle w:val="None"/>
-                <w:rFonts w:ascii="Helvetica" w:eastAsia="Calibri" w:hAnsi="Helvetica" w:cs="Calibri"/>
+                <w:rFonts w:ascii="Helvetica Light" w:eastAsia="Calibri" w:hAnsi="Helvetica Light" w:cs="Calibri"/>
                 <w:sz w:val="24"/>
                 <w:szCs w:val="24"/>
                 <w:u w:color="000000"/>
@@ -5707,7 +5955,7 @@
             <w:pPr>
               <w:pStyle w:val="Body"/>
               <w:rPr>
-                <w:rFonts w:ascii="Helvetica" w:hAnsi="Helvetica"/>
+                <w:rFonts w:ascii="Helvetica Light" w:hAnsi="Helvetica Light"/>
                 <w:sz w:val="24"/>
                 <w:szCs w:val="24"/>
               </w:rPr>
@@ -5715,7 +5963,7 @@
             <w:r>
               <w:rPr>
                 <w:rStyle w:val="None"/>
-                <w:rFonts w:ascii="Helvetica" w:eastAsia="Calibri" w:hAnsi="Helvetica" w:cs="Calibri"/>
+                <w:rFonts w:ascii="Helvetica Light" w:eastAsia="Calibri" w:hAnsi="Helvetica Light" w:cs="Calibri"/>
                 <w:sz w:val="24"/>
                 <w:szCs w:val="24"/>
                 <w:u w:color="000000"/>
@@ -5749,7 +5997,7 @@
                 <w:numId w:val="6"/>
               </w:numPr>
               <w:rPr>
-                <w:rFonts w:ascii="Helvetica" w:eastAsia="Calibri" w:hAnsi="Helvetica" w:cs="Calibri"/>
+                <w:rFonts w:ascii="Helvetica Light" w:eastAsia="Calibri" w:hAnsi="Helvetica Light" w:cs="Calibri"/>
                 <w:sz w:val="24"/>
                 <w:szCs w:val="24"/>
                 <w:u w:color="000000"/>
@@ -5758,7 +6006,7 @@
             <w:r>
               <w:rPr>
                 <w:rStyle w:val="None"/>
-                <w:rFonts w:ascii="Helvetica" w:eastAsia="Calibri" w:hAnsi="Helvetica" w:cs="Calibri"/>
+                <w:rFonts w:ascii="Helvetica Light" w:eastAsia="Calibri" w:hAnsi="Helvetica Light" w:cs="Calibri"/>
                 <w:sz w:val="24"/>
                 <w:szCs w:val="24"/>
                 <w:u w:color="000000"/>
@@ -5774,7 +6022,7 @@
                 <w:numId w:val="6"/>
               </w:numPr>
               <w:rPr>
-                <w:rFonts w:ascii="Helvetica" w:eastAsia="Calibri" w:hAnsi="Helvetica" w:cs="Calibri"/>
+                <w:rFonts w:ascii="Helvetica Light" w:eastAsia="Calibri" w:hAnsi="Helvetica Light" w:cs="Calibri"/>
                 <w:sz w:val="24"/>
                 <w:szCs w:val="24"/>
                 <w:u w:color="000000"/>
@@ -5783,7 +6031,7 @@
             <w:r>
               <w:rPr>
                 <w:rStyle w:val="None"/>
-                <w:rFonts w:ascii="Helvetica" w:eastAsia="Calibri" w:hAnsi="Helvetica" w:cs="Calibri"/>
+                <w:rFonts w:ascii="Helvetica Light" w:eastAsia="Calibri" w:hAnsi="Helvetica Light" w:cs="Calibri"/>
                 <w:sz w:val="24"/>
                 <w:szCs w:val="24"/>
                 <w:u w:color="000000"/>
@@ -5799,7 +6047,7 @@
                 <w:numId w:val="6"/>
               </w:numPr>
               <w:rPr>
-                <w:rFonts w:ascii="Helvetica" w:eastAsia="Calibri" w:hAnsi="Helvetica" w:cs="Calibri"/>
+                <w:rFonts w:ascii="Helvetica Light" w:eastAsia="Calibri" w:hAnsi="Helvetica Light" w:cs="Calibri"/>
                 <w:sz w:val="24"/>
                 <w:szCs w:val="24"/>
                 <w:u w:color="000000"/>
@@ -5808,7 +6056,7 @@
             <w:r>
               <w:rPr>
                 <w:rStyle w:val="None"/>
-                <w:rFonts w:ascii="Helvetica" w:eastAsia="Calibri" w:hAnsi="Helvetica" w:cs="Calibri"/>
+                <w:rFonts w:ascii="Helvetica Light" w:eastAsia="Calibri" w:hAnsi="Helvetica Light" w:cs="Calibri"/>
                 <w:sz w:val="24"/>
                 <w:szCs w:val="24"/>
                 <w:u w:color="000000"/>
@@ -5821,7 +6069,7 @@
               <w:pStyle w:val="Default"/>
               <w:ind w:left="720"/>
               <w:rPr>
-                <w:rFonts w:ascii="Helvetica" w:eastAsia="Calibri" w:hAnsi="Helvetica" w:cs="Calibri"/>
+                <w:rFonts w:ascii="Helvetica Light" w:eastAsia="Calibri" w:hAnsi="Helvetica Light" w:cs="Calibri"/>
                 <w:sz w:val="24"/>
                 <w:szCs w:val="24"/>
                 <w:u w:color="000000"/>
@@ -5830,7 +6078,7 @@
             <w:r>
               <w:rPr>
                 <w:rStyle w:val="None"/>
-                <w:rFonts w:ascii="Helvetica" w:eastAsia="Calibri" w:hAnsi="Helvetica" w:cs="Calibri"/>
+                <w:rFonts w:ascii="Helvetica Light" w:eastAsia="Calibri" w:hAnsi="Helvetica Light" w:cs="Calibri"/>
                 <w:sz w:val="24"/>
                 <w:szCs w:val="24"/>
                 <w:u w:color="000000"/>
@@ -5843,7 +6091,7 @@
               <w:pStyle w:val="Default"/>
               <w:ind w:left="720"/>
               <w:rPr>
-                <w:rFonts w:ascii="Helvetica" w:eastAsia="Calibri" w:hAnsi="Helvetica" w:cs="Calibri"/>
+                <w:rFonts w:ascii="Helvetica Light" w:eastAsia="Calibri" w:hAnsi="Helvetica Light" w:cs="Calibri"/>
                 <w:sz w:val="24"/>
                 <w:szCs w:val="24"/>
                 <w:u w:color="000000"/>
@@ -5852,7 +6100,7 @@
             <w:r>
               <w:rPr>
                 <w:rStyle w:val="None"/>
-                <w:rFonts w:ascii="Helvetica" w:eastAsia="Calibri" w:hAnsi="Helvetica" w:cs="Calibri"/>
+                <w:rFonts w:ascii="Helvetica Light" w:eastAsia="Calibri" w:hAnsi="Helvetica Light" w:cs="Calibri"/>
                 <w:sz w:val="24"/>
                 <w:szCs w:val="24"/>
                 <w:u w:color="000000"/>
@@ -5862,7 +6110,7 @@
             <w:r>
               <w:rPr>
                 <w:rStyle w:val="None"/>
-                <w:rFonts w:ascii="Helvetica" w:eastAsia="Calibri" w:hAnsi="Helvetica" w:cs="Calibri"/>
+                <w:rFonts w:ascii="Helvetica Light" w:eastAsia="Calibri" w:hAnsi="Helvetica Light" w:cs="Calibri"/>
                 <w:sz w:val="24"/>
                 <w:szCs w:val="24"/>
                 <w:u w:color="000000"/>
@@ -5873,7 +6121,7 @@
             <w:r>
               <w:rPr>
                 <w:rStyle w:val="None"/>
-                <w:rFonts w:ascii="Helvetica" w:eastAsia="Calibri" w:hAnsi="Helvetica" w:cs="Calibri"/>
+                <w:rFonts w:ascii="Helvetica Light" w:eastAsia="Calibri" w:hAnsi="Helvetica Light" w:cs="Calibri"/>
                 <w:sz w:val="24"/>
                 <w:szCs w:val="24"/>
                 <w:u w:color="000000"/>
@@ -5886,7 +6134,7 @@
               <w:pStyle w:val="Default"/>
               <w:ind w:left="720"/>
               <w:rPr>
-                <w:rFonts w:ascii="Helvetica" w:eastAsia="Calibri" w:hAnsi="Helvetica" w:cs="Calibri"/>
+                <w:rFonts w:ascii="Helvetica Light" w:eastAsia="Calibri" w:hAnsi="Helvetica Light" w:cs="Calibri"/>
                 <w:sz w:val="24"/>
                 <w:szCs w:val="24"/>
                 <w:u w:color="000000"/>
@@ -5895,7 +6143,7 @@
             <w:r>
               <w:rPr>
                 <w:rStyle w:val="None"/>
-                <w:rFonts w:ascii="Helvetica" w:eastAsia="Calibri" w:hAnsi="Helvetica" w:cs="Calibri"/>
+                <w:rFonts w:ascii="Helvetica Light" w:eastAsia="Calibri" w:hAnsi="Helvetica Light" w:cs="Calibri"/>
                 <w:sz w:val="24"/>
                 <w:szCs w:val="24"/>
                 <w:u w:color="000000"/>
@@ -5908,7 +6156,7 @@
               <w:pStyle w:val="Default"/>
               <w:ind w:left="720"/>
               <w:rPr>
-                <w:rFonts w:ascii="Helvetica" w:eastAsia="Calibri" w:hAnsi="Helvetica" w:cs="Calibri"/>
+                <w:rFonts w:ascii="Helvetica Light" w:eastAsia="Calibri" w:hAnsi="Helvetica Light" w:cs="Calibri"/>
                 <w:sz w:val="24"/>
                 <w:szCs w:val="24"/>
                 <w:u w:color="000000"/>
@@ -5917,7 +6165,7 @@
             <w:r>
               <w:rPr>
                 <w:rStyle w:val="None"/>
-                <w:rFonts w:ascii="Helvetica" w:eastAsia="Calibri" w:hAnsi="Helvetica" w:cs="Calibri"/>
+                <w:rFonts w:ascii="Helvetica Light" w:eastAsia="Calibri" w:hAnsi="Helvetica Light" w:cs="Calibri"/>
                 <w:sz w:val="24"/>
                 <w:szCs w:val="24"/>
                 <w:u w:color="000000"/>
@@ -5930,7 +6178,7 @@
               <w:pStyle w:val="Default"/>
               <w:ind w:left="720"/>
               <w:rPr>
-                <w:rFonts w:ascii="Helvetica" w:eastAsia="Calibri" w:hAnsi="Helvetica" w:cs="Calibri"/>
+                <w:rFonts w:ascii="Helvetica Light" w:eastAsia="Calibri" w:hAnsi="Helvetica Light" w:cs="Calibri"/>
                 <w:sz w:val="24"/>
                 <w:szCs w:val="24"/>
                 <w:u w:color="000000"/>
@@ -5939,7 +6187,7 @@
             <w:r>
               <w:rPr>
                 <w:rStyle w:val="None"/>
-                <w:rFonts w:ascii="Helvetica" w:eastAsia="Calibri" w:hAnsi="Helvetica" w:cs="Calibri"/>
+                <w:rFonts w:ascii="Helvetica Light" w:eastAsia="Calibri" w:hAnsi="Helvetica Light" w:cs="Calibri"/>
                 <w:sz w:val="24"/>
                 <w:szCs w:val="24"/>
                 <w:u w:color="000000"/>
@@ -5955,7 +6203,7 @@
                 <w:numId w:val="6"/>
               </w:numPr>
               <w:rPr>
-                <w:rFonts w:ascii="Helvetica" w:eastAsia="Calibri" w:hAnsi="Helvetica" w:cs="Calibri"/>
+                <w:rFonts w:ascii="Helvetica Light" w:eastAsia="Calibri" w:hAnsi="Helvetica Light" w:cs="Calibri"/>
                 <w:sz w:val="24"/>
                 <w:szCs w:val="24"/>
                 <w:u w:color="000000"/>
@@ -5964,7 +6212,7 @@
             <w:r>
               <w:rPr>
                 <w:rStyle w:val="None"/>
-                <w:rFonts w:ascii="Helvetica" w:eastAsia="Calibri" w:hAnsi="Helvetica" w:cs="Calibri"/>
+                <w:rFonts w:ascii="Helvetica Light" w:eastAsia="Calibri" w:hAnsi="Helvetica Light" w:cs="Calibri"/>
                 <w:sz w:val="24"/>
                 <w:szCs w:val="24"/>
                 <w:u w:color="000000"/>
@@ -5999,7 +6247,7 @@
             <w:pPr>
               <w:pStyle w:val="Body"/>
               <w:rPr>
-                <w:rFonts w:ascii="Helvetica" w:hAnsi="Helvetica"/>
+                <w:rFonts w:ascii="Helvetica Light" w:hAnsi="Helvetica Light"/>
                 <w:sz w:val="24"/>
                 <w:szCs w:val="24"/>
               </w:rPr>
@@ -6007,7 +6255,7 @@
             <w:r>
               <w:rPr>
                 <w:rStyle w:val="None"/>
-                <w:rFonts w:ascii="Helvetica" w:eastAsia="Calibri" w:hAnsi="Helvetica" w:cs="Calibri"/>
+                <w:rFonts w:ascii="Helvetica Light" w:eastAsia="Calibri" w:hAnsi="Helvetica Light" w:cs="Calibri"/>
                 <w:sz w:val="24"/>
                 <w:szCs w:val="24"/>
                 <w:u w:color="000000"/>
@@ -6037,7 +6285,7 @@
             <w:pPr>
               <w:pStyle w:val="Body"/>
               <w:rPr>
-                <w:rFonts w:ascii="Helvetica" w:hAnsi="Helvetica"/>
+                <w:rFonts w:ascii="Helvetica Light" w:hAnsi="Helvetica Light"/>
                 <w:sz w:val="24"/>
                 <w:szCs w:val="24"/>
               </w:rPr>
@@ -6045,7 +6293,7 @@
             <w:r>
               <w:rPr>
                 <w:rStyle w:val="None"/>
-                <w:rFonts w:ascii="Helvetica" w:eastAsia="Calibri" w:hAnsi="Helvetica" w:cs="Calibri"/>
+                <w:rFonts w:ascii="Helvetica Light" w:eastAsia="Calibri" w:hAnsi="Helvetica Light" w:cs="Calibri"/>
                 <w:sz w:val="24"/>
                 <w:szCs w:val="24"/>
                 <w:u w:color="000000"/>
@@ -6146,7 +6394,7 @@
             <w:pPr>
               <w:pStyle w:val="Body"/>
               <w:rPr>
-                <w:rFonts w:ascii="Helvetica" w:hAnsi="Helvetica"/>
+                <w:rFonts w:ascii="Helvetica Light" w:hAnsi="Helvetica Light"/>
                 <w:sz w:val="24"/>
                 <w:szCs w:val="24"/>
               </w:rPr>
@@ -6154,7 +6402,7 @@
             <w:r>
               <w:rPr>
                 <w:rStyle w:val="None"/>
-                <w:rFonts w:ascii="Helvetica" w:eastAsia="Calibri" w:hAnsi="Helvetica" w:cs="Calibri"/>
+                <w:rFonts w:ascii="Helvetica Light" w:eastAsia="Calibri" w:hAnsi="Helvetica Light" w:cs="Calibri"/>
                 <w:sz w:val="24"/>
                 <w:szCs w:val="24"/>
                 <w:u w:color="000000"/>
@@ -6185,7 +6433,7 @@
             <w:pPr>
               <w:pStyle w:val="Body"/>
               <w:rPr>
-                <w:rFonts w:ascii="Helvetica" w:hAnsi="Helvetica"/>
+                <w:rFonts w:ascii="Helvetica Light" w:hAnsi="Helvetica Light"/>
                 <w:sz w:val="24"/>
                 <w:szCs w:val="24"/>
               </w:rPr>
@@ -6193,7 +6441,7 @@
             <w:r>
               <w:rPr>
                 <w:rStyle w:val="None"/>
-                <w:rFonts w:ascii="Helvetica" w:eastAsia="Calibri" w:hAnsi="Helvetica" w:cs="Calibri"/>
+                <w:rFonts w:ascii="Helvetica Light" w:eastAsia="Calibri" w:hAnsi="Helvetica Light" w:cs="Calibri"/>
                 <w:sz w:val="24"/>
                 <w:szCs w:val="24"/>
                 <w:u w:color="000000"/>
@@ -6228,7 +6476,7 @@
             <w:pPr>
               <w:pStyle w:val="Body"/>
               <w:rPr>
-                <w:rFonts w:ascii="Helvetica" w:hAnsi="Helvetica"/>
+                <w:rFonts w:ascii="Helvetica Light" w:hAnsi="Helvetica Light"/>
                 <w:sz w:val="24"/>
                 <w:szCs w:val="24"/>
               </w:rPr>
@@ -6236,7 +6484,7 @@
             <w:r>
               <w:rPr>
                 <w:rStyle w:val="None"/>
-                <w:rFonts w:ascii="Helvetica" w:eastAsia="Calibri" w:hAnsi="Helvetica" w:cs="Calibri"/>
+                <w:rFonts w:ascii="Helvetica Light" w:eastAsia="Calibri" w:hAnsi="Helvetica Light" w:cs="Calibri"/>
                 <w:sz w:val="24"/>
                 <w:szCs w:val="24"/>
                 <w:u w:color="000000"/>
@@ -6266,7 +6514,7 @@
             <w:pPr>
               <w:pStyle w:val="Body"/>
               <w:rPr>
-                <w:rFonts w:ascii="Helvetica" w:hAnsi="Helvetica"/>
+                <w:rFonts w:ascii="Helvetica Light" w:hAnsi="Helvetica Light"/>
                 <w:sz w:val="24"/>
                 <w:szCs w:val="24"/>
               </w:rPr>
@@ -6274,7 +6522,7 @@
             <w:r>
               <w:rPr>
                 <w:rStyle w:val="None"/>
-                <w:rFonts w:ascii="Helvetica" w:eastAsia="Calibri" w:hAnsi="Helvetica" w:cs="Calibri"/>
+                <w:rFonts w:ascii="Helvetica Light" w:eastAsia="Calibri" w:hAnsi="Helvetica Light" w:cs="Calibri"/>
                 <w:sz w:val="24"/>
                 <w:szCs w:val="24"/>
                 <w:u w:color="000000"/>
@@ -6309,7 +6557,7 @@
             <w:pPr>
               <w:pStyle w:val="Body"/>
               <w:rPr>
-                <w:rFonts w:ascii="Helvetica" w:hAnsi="Helvetica"/>
+                <w:rFonts w:ascii="Helvetica Light" w:hAnsi="Helvetica Light"/>
                 <w:sz w:val="24"/>
                 <w:szCs w:val="24"/>
               </w:rPr>
@@ -6317,7 +6565,7 @@
             <w:r>
               <w:rPr>
                 <w:rStyle w:val="None"/>
-                <w:rFonts w:ascii="Helvetica" w:eastAsia="Calibri" w:hAnsi="Helvetica" w:cs="Calibri"/>
+                <w:rFonts w:ascii="Helvetica Light" w:eastAsia="Calibri" w:hAnsi="Helvetica Light" w:cs="Calibri"/>
                 <w:sz w:val="24"/>
                 <w:szCs w:val="24"/>
                 <w:u w:color="000000"/>
@@ -6347,7 +6595,7 @@
             <w:pPr>
               <w:pStyle w:val="Body"/>
               <w:rPr>
-                <w:rFonts w:ascii="Helvetica" w:hAnsi="Helvetica"/>
+                <w:rFonts w:ascii="Helvetica Light" w:hAnsi="Helvetica Light"/>
                 <w:sz w:val="24"/>
                 <w:szCs w:val="24"/>
               </w:rPr>
@@ -6355,7 +6603,7 @@
             <w:r>
               <w:rPr>
                 <w:rStyle w:val="None"/>
-                <w:rFonts w:ascii="Helvetica" w:eastAsia="Calibri" w:hAnsi="Helvetica" w:cs="Calibri"/>
+                <w:rFonts w:ascii="Helvetica Light" w:eastAsia="Calibri" w:hAnsi="Helvetica Light" w:cs="Calibri"/>
                 <w:sz w:val="24"/>
                 <w:szCs w:val="24"/>
                 <w:u w:color="000000"/>
@@ -6365,7 +6613,7 @@
             <w:r>
               <w:rPr>
                 <w:rStyle w:val="None"/>
-                <w:rFonts w:ascii="Helvetica" w:eastAsia="Calibri" w:hAnsi="Helvetica" w:cs="Calibri"/>
+                <w:rFonts w:ascii="Helvetica Light" w:eastAsia="Calibri" w:hAnsi="Helvetica Light" w:cs="Calibri"/>
                 <w:sz w:val="24"/>
                 <w:szCs w:val="24"/>
                 <w:u w:color="000000"/>
@@ -6400,7 +6648,7 @@
             <w:pPr>
               <w:pStyle w:val="Body"/>
               <w:rPr>
-                <w:rFonts w:ascii="Helvetica" w:hAnsi="Helvetica"/>
+                <w:rFonts w:ascii="Helvetica Light" w:hAnsi="Helvetica Light"/>
                 <w:sz w:val="24"/>
                 <w:szCs w:val="24"/>
               </w:rPr>
@@ -6408,7 +6656,7 @@
             <w:r>
               <w:rPr>
                 <w:rStyle w:val="None"/>
-                <w:rFonts w:ascii="Helvetica" w:eastAsia="Calibri" w:hAnsi="Helvetica" w:cs="Calibri"/>
+                <w:rFonts w:ascii="Helvetica Light" w:eastAsia="Calibri" w:hAnsi="Helvetica Light" w:cs="Calibri"/>
                 <w:sz w:val="24"/>
                 <w:szCs w:val="24"/>
                 <w:u w:color="000000"/>
@@ -6442,7 +6690,7 @@
                 <w:numId w:val="7"/>
               </w:numPr>
               <w:rPr>
-                <w:rFonts w:ascii="Helvetica" w:eastAsia="Calibri" w:hAnsi="Helvetica" w:cs="Calibri"/>
+                <w:rFonts w:ascii="Helvetica Light" w:eastAsia="Calibri" w:hAnsi="Helvetica Light" w:cs="Calibri"/>
                 <w:sz w:val="24"/>
                 <w:szCs w:val="24"/>
                 <w:u w:color="000000"/>
@@ -6451,7 +6699,7 @@
             <w:r>
               <w:rPr>
                 <w:rStyle w:val="None"/>
-                <w:rFonts w:ascii="Helvetica" w:eastAsia="Calibri" w:hAnsi="Helvetica" w:cs="Calibri"/>
+                <w:rFonts w:ascii="Helvetica Light" w:eastAsia="Calibri" w:hAnsi="Helvetica Light" w:cs="Calibri"/>
                 <w:sz w:val="24"/>
                 <w:szCs w:val="24"/>
                 <w:u w:color="000000"/>
@@ -6467,7 +6715,7 @@
                 <w:numId w:val="7"/>
               </w:numPr>
               <w:rPr>
-                <w:rFonts w:ascii="Helvetica" w:eastAsia="Calibri" w:hAnsi="Helvetica" w:cs="Calibri"/>
+                <w:rFonts w:ascii="Helvetica Light" w:eastAsia="Calibri" w:hAnsi="Helvetica Light" w:cs="Calibri"/>
                 <w:sz w:val="24"/>
                 <w:szCs w:val="24"/>
                 <w:u w:color="000000"/>
@@ -6476,7 +6724,7 @@
             <w:r>
               <w:rPr>
                 <w:rStyle w:val="None"/>
-                <w:rFonts w:ascii="Helvetica" w:eastAsia="Calibri" w:hAnsi="Helvetica" w:cs="Calibri"/>
+                <w:rFonts w:ascii="Helvetica Light" w:eastAsia="Calibri" w:hAnsi="Helvetica Light" w:cs="Calibri"/>
                 <w:sz w:val="24"/>
                 <w:szCs w:val="24"/>
                 <w:u w:color="000000"/>
@@ -6492,7 +6740,7 @@
                 <w:numId w:val="7"/>
               </w:numPr>
               <w:rPr>
-                <w:rFonts w:ascii="Helvetica" w:eastAsia="Calibri" w:hAnsi="Helvetica" w:cs="Calibri"/>
+                <w:rFonts w:ascii="Helvetica Light" w:eastAsia="Calibri" w:hAnsi="Helvetica Light" w:cs="Calibri"/>
                 <w:sz w:val="24"/>
                 <w:szCs w:val="24"/>
                 <w:u w:color="000000"/>
@@ -6501,7 +6749,7 @@
             <w:r>
               <w:rPr>
                 <w:rStyle w:val="None"/>
-                <w:rFonts w:ascii="Helvetica" w:eastAsia="Calibri" w:hAnsi="Helvetica" w:cs="Calibri"/>
+                <w:rFonts w:ascii="Helvetica Light" w:eastAsia="Calibri" w:hAnsi="Helvetica Light" w:cs="Calibri"/>
                 <w:sz w:val="24"/>
                 <w:szCs w:val="24"/>
                 <w:u w:color="000000"/>
@@ -6517,7 +6765,7 @@
                 <w:numId w:val="7"/>
               </w:numPr>
               <w:rPr>
-                <w:rFonts w:ascii="Helvetica" w:eastAsia="Calibri" w:hAnsi="Helvetica" w:cs="Calibri"/>
+                <w:rFonts w:ascii="Helvetica Light" w:eastAsia="Calibri" w:hAnsi="Helvetica Light" w:cs="Calibri"/>
                 <w:sz w:val="24"/>
                 <w:szCs w:val="24"/>
                 <w:u w:color="000000"/>
@@ -6525,7 +6773,7 @@
             </w:pPr>
             <w:r>
               <w:rPr>
-                <w:rFonts w:ascii="Helvetica" w:eastAsia="Calibri" w:hAnsi="Helvetica" w:cs="Calibri"/>
+                <w:rFonts w:ascii="Helvetica Light" w:eastAsia="Calibri" w:hAnsi="Helvetica Light" w:cs="Calibri"/>
                 <w:sz w:val="24"/>
                 <w:szCs w:val="24"/>
                 <w:u w:color="000000"/>
@@ -6535,7 +6783,7 @@
             <w:r>
               <w:rPr>
                 <w:rStyle w:val="None"/>
-                <w:rFonts w:ascii="Helvetica" w:eastAsia="Calibri" w:hAnsi="Helvetica" w:cs="Calibri"/>
+                <w:rFonts w:ascii="Helvetica Light" w:eastAsia="Calibri" w:hAnsi="Helvetica Light" w:cs="Calibri"/>
                 <w:sz w:val="24"/>
                 <w:szCs w:val="24"/>
                 <w:u w:color="000000"/>
@@ -6548,7 +6796,7 @@
               <w:pStyle w:val="Default"/>
               <w:ind w:left="720"/>
               <w:rPr>
-                <w:rFonts w:ascii="Helvetica" w:eastAsia="Calibri" w:hAnsi="Helvetica" w:cs="Calibri"/>
+                <w:rFonts w:ascii="Helvetica Light" w:eastAsia="Calibri" w:hAnsi="Helvetica Light" w:cs="Calibri"/>
                 <w:sz w:val="24"/>
                 <w:szCs w:val="24"/>
                 <w:u w:color="000000"/>
@@ -6557,7 +6805,7 @@
             <w:r>
               <w:rPr>
                 <w:rStyle w:val="None"/>
-                <w:rFonts w:ascii="Helvetica" w:eastAsia="Calibri" w:hAnsi="Helvetica" w:cs="Calibri"/>
+                <w:rFonts w:ascii="Helvetica Light" w:eastAsia="Calibri" w:hAnsi="Helvetica Light" w:cs="Calibri"/>
                 <w:sz w:val="24"/>
                 <w:szCs w:val="24"/>
                 <w:u w:color="000000"/>
@@ -6570,7 +6818,7 @@
               <w:pStyle w:val="Default"/>
               <w:ind w:left="720"/>
               <w:rPr>
-                <w:rFonts w:ascii="Helvetica" w:eastAsia="Calibri" w:hAnsi="Helvetica" w:cs="Calibri"/>
+                <w:rFonts w:ascii="Helvetica Light" w:eastAsia="Calibri" w:hAnsi="Helvetica Light" w:cs="Calibri"/>
                 <w:sz w:val="24"/>
                 <w:szCs w:val="24"/>
                 <w:u w:color="000000"/>
@@ -6579,7 +6827,7 @@
             <w:r>
               <w:rPr>
                 <w:rStyle w:val="None"/>
-                <w:rFonts w:ascii="Helvetica" w:eastAsia="Calibri" w:hAnsi="Helvetica" w:cs="Calibri"/>
+                <w:rFonts w:ascii="Helvetica Light" w:eastAsia="Calibri" w:hAnsi="Helvetica Light" w:cs="Calibri"/>
                 <w:sz w:val="24"/>
                 <w:szCs w:val="24"/>
                 <w:u w:color="000000"/>
@@ -6595,7 +6843,7 @@
                 <w:numId w:val="7"/>
               </w:numPr>
               <w:rPr>
-                <w:rFonts w:ascii="Helvetica" w:eastAsia="Calibri" w:hAnsi="Helvetica" w:cs="Calibri"/>
+                <w:rFonts w:ascii="Helvetica Light" w:eastAsia="Calibri" w:hAnsi="Helvetica Light" w:cs="Calibri"/>
                 <w:sz w:val="24"/>
                 <w:szCs w:val="24"/>
                 <w:u w:color="000000"/>
@@ -6604,7 +6852,7 @@
             <w:r>
               <w:rPr>
                 <w:rStyle w:val="None"/>
-                <w:rFonts w:ascii="Helvetica" w:eastAsia="Calibri" w:hAnsi="Helvetica" w:cs="Calibri"/>
+                <w:rFonts w:ascii="Helvetica Light" w:eastAsia="Calibri" w:hAnsi="Helvetica Light" w:cs="Calibri"/>
                 <w:sz w:val="24"/>
                 <w:szCs w:val="24"/>
                 <w:u w:color="000000"/>
@@ -6639,7 +6887,7 @@
             <w:pPr>
               <w:pStyle w:val="Body"/>
               <w:rPr>
-                <w:rFonts w:ascii="Helvetica" w:hAnsi="Helvetica"/>
+                <w:rFonts w:ascii="Helvetica Light" w:hAnsi="Helvetica Light"/>
                 <w:sz w:val="24"/>
                 <w:szCs w:val="24"/>
               </w:rPr>
@@ -6647,7 +6895,7 @@
             <w:r>
               <w:rPr>
                 <w:rStyle w:val="None"/>
-                <w:rFonts w:ascii="Helvetica" w:eastAsia="Calibri" w:hAnsi="Helvetica" w:cs="Calibri"/>
+                <w:rFonts w:ascii="Helvetica Light" w:eastAsia="Calibri" w:hAnsi="Helvetica Light" w:cs="Calibri"/>
                 <w:sz w:val="24"/>
                 <w:szCs w:val="24"/>
                 <w:u w:color="000000"/>
@@ -6677,7 +6925,7 @@
             <w:pPr>
               <w:pStyle w:val="Body"/>
               <w:rPr>
-                <w:rFonts w:ascii="Helvetica" w:hAnsi="Helvetica"/>
+                <w:rFonts w:ascii="Helvetica Light" w:hAnsi="Helvetica Light"/>
                 <w:sz w:val="24"/>
                 <w:szCs w:val="24"/>
               </w:rPr>
@@ -6685,7 +6933,7 @@
             <w:r>
               <w:rPr>
                 <w:rStyle w:val="None"/>
-                <w:rFonts w:ascii="Helvetica" w:eastAsia="Calibri" w:hAnsi="Helvetica" w:cs="Calibri"/>
+                <w:rFonts w:ascii="Helvetica Light" w:eastAsia="Calibri" w:hAnsi="Helvetica Light" w:cs="Calibri"/>
                 <w:sz w:val="24"/>
                 <w:szCs w:val="24"/>
                 <w:u w:color="000000"/>
@@ -6786,15 +7034,16 @@
             <w:pPr>
               <w:pStyle w:val="Body"/>
               <w:rPr>
-                <w:rFonts w:ascii="Helvetica" w:hAnsi="Helvetica"/>
+                <w:rFonts w:ascii="Helvetica Light" w:hAnsi="Helvetica Light"/>
                 <w:sz w:val="24"/>
                 <w:szCs w:val="24"/>
               </w:rPr>
             </w:pPr>
+            <w:bookmarkStart w:id="0" w:name="_GoBack"/>
             <w:r>
               <w:rPr>
                 <w:rStyle w:val="None"/>
-                <w:rFonts w:ascii="Helvetica" w:eastAsia="Calibri" w:hAnsi="Helvetica" w:cs="Calibri"/>
+                <w:rFonts w:ascii="Helvetica Light" w:eastAsia="Calibri" w:hAnsi="Helvetica Light" w:cs="Calibri"/>
                 <w:sz w:val="24"/>
                 <w:szCs w:val="24"/>
                 <w:u w:color="000000"/>
@@ -6825,7 +7074,7 @@
             <w:pPr>
               <w:pStyle w:val="Body"/>
               <w:rPr>
-                <w:rFonts w:ascii="Helvetica" w:hAnsi="Helvetica"/>
+                <w:rFonts w:ascii="Helvetica Light" w:hAnsi="Helvetica Light"/>
                 <w:sz w:val="24"/>
                 <w:szCs w:val="24"/>
               </w:rPr>
@@ -6833,7 +7082,7 @@
             <w:r>
               <w:rPr>
                 <w:rStyle w:val="None"/>
-                <w:rFonts w:ascii="Helvetica" w:eastAsia="Calibri" w:hAnsi="Helvetica" w:cs="Calibri"/>
+                <w:rFonts w:ascii="Helvetica Light" w:eastAsia="Calibri" w:hAnsi="Helvetica Light" w:cs="Calibri"/>
                 <w:sz w:val="24"/>
                 <w:szCs w:val="24"/>
                 <w:u w:color="000000"/>
@@ -6868,7 +7117,7 @@
             <w:pPr>
               <w:pStyle w:val="Body"/>
               <w:rPr>
-                <w:rFonts w:ascii="Helvetica" w:hAnsi="Helvetica"/>
+                <w:rFonts w:ascii="Helvetica Light" w:hAnsi="Helvetica Light"/>
                 <w:sz w:val="24"/>
                 <w:szCs w:val="24"/>
               </w:rPr>
@@ -6876,7 +7125,7 @@
             <w:r>
               <w:rPr>
                 <w:rStyle w:val="None"/>
-                <w:rFonts w:ascii="Helvetica" w:eastAsia="Calibri" w:hAnsi="Helvetica" w:cs="Calibri"/>
+                <w:rFonts w:ascii="Helvetica Light" w:eastAsia="Calibri" w:hAnsi="Helvetica Light" w:cs="Calibri"/>
                 <w:sz w:val="24"/>
                 <w:szCs w:val="24"/>
                 <w:u w:color="000000"/>
@@ -6906,7 +7155,7 @@
             <w:pPr>
               <w:pStyle w:val="Body"/>
               <w:rPr>
-                <w:rFonts w:ascii="Helvetica" w:hAnsi="Helvetica"/>
+                <w:rFonts w:ascii="Helvetica Light" w:hAnsi="Helvetica Light"/>
                 <w:sz w:val="24"/>
                 <w:szCs w:val="24"/>
               </w:rPr>
@@ -6914,7 +7163,7 @@
             <w:r>
               <w:rPr>
                 <w:rStyle w:val="None"/>
-                <w:rFonts w:ascii="Helvetica" w:eastAsia="Calibri" w:hAnsi="Helvetica" w:cs="Calibri"/>
+                <w:rFonts w:ascii="Helvetica Light" w:eastAsia="Calibri" w:hAnsi="Helvetica Light" w:cs="Calibri"/>
                 <w:sz w:val="24"/>
                 <w:szCs w:val="24"/>
                 <w:u w:color="000000"/>
@@ -6949,7 +7198,7 @@
             <w:pPr>
               <w:pStyle w:val="Body"/>
               <w:rPr>
-                <w:rFonts w:ascii="Helvetica" w:hAnsi="Helvetica"/>
+                <w:rFonts w:ascii="Helvetica Light" w:hAnsi="Helvetica Light"/>
                 <w:sz w:val="24"/>
                 <w:szCs w:val="24"/>
               </w:rPr>
@@ -6957,7 +7206,7 @@
             <w:r>
               <w:rPr>
                 <w:rStyle w:val="None"/>
-                <w:rFonts w:ascii="Helvetica" w:eastAsia="Calibri" w:hAnsi="Helvetica" w:cs="Calibri"/>
+                <w:rFonts w:ascii="Helvetica Light" w:eastAsia="Calibri" w:hAnsi="Helvetica Light" w:cs="Calibri"/>
                 <w:sz w:val="24"/>
                 <w:szCs w:val="24"/>
                 <w:u w:color="000000"/>
@@ -6987,7 +7236,7 @@
             <w:pPr>
               <w:pStyle w:val="Body"/>
               <w:rPr>
-                <w:rFonts w:ascii="Helvetica" w:hAnsi="Helvetica"/>
+                <w:rFonts w:ascii="Helvetica Light" w:hAnsi="Helvetica Light"/>
                 <w:sz w:val="24"/>
                 <w:szCs w:val="24"/>
               </w:rPr>
@@ -6995,7 +7244,7 @@
             <w:r>
               <w:rPr>
                 <w:rStyle w:val="None"/>
-                <w:rFonts w:ascii="Helvetica" w:eastAsia="Calibri" w:hAnsi="Helvetica" w:cs="Calibri"/>
+                <w:rFonts w:ascii="Helvetica Light" w:eastAsia="Calibri" w:hAnsi="Helvetica Light" w:cs="Calibri"/>
                 <w:sz w:val="24"/>
                 <w:szCs w:val="24"/>
                 <w:u w:color="000000"/>
@@ -7005,7 +7254,7 @@
             <w:r>
               <w:rPr>
                 <w:rStyle w:val="None"/>
-                <w:rFonts w:ascii="Helvetica" w:eastAsia="Calibri" w:hAnsi="Helvetica" w:cs="Calibri"/>
+                <w:rFonts w:ascii="Helvetica Light" w:eastAsia="Calibri" w:hAnsi="Helvetica Light" w:cs="Calibri"/>
                 <w:sz w:val="24"/>
                 <w:szCs w:val="24"/>
                 <w:u w:color="000000"/>
@@ -7040,7 +7289,7 @@
             <w:pPr>
               <w:pStyle w:val="Body"/>
               <w:rPr>
-                <w:rFonts w:ascii="Helvetica" w:hAnsi="Helvetica"/>
+                <w:rFonts w:ascii="Helvetica Light" w:hAnsi="Helvetica Light"/>
                 <w:sz w:val="24"/>
                 <w:szCs w:val="24"/>
               </w:rPr>
@@ -7048,7 +7297,7 @@
             <w:r>
               <w:rPr>
                 <w:rStyle w:val="None"/>
-                <w:rFonts w:ascii="Helvetica" w:eastAsia="Calibri" w:hAnsi="Helvetica" w:cs="Calibri"/>
+                <w:rFonts w:ascii="Helvetica Light" w:eastAsia="Calibri" w:hAnsi="Helvetica Light" w:cs="Calibri"/>
                 <w:sz w:val="24"/>
                 <w:szCs w:val="24"/>
                 <w:u w:color="000000"/>
@@ -7082,7 +7331,7 @@
                 <w:numId w:val="8"/>
               </w:numPr>
               <w:rPr>
-                <w:rFonts w:ascii="Helvetica" w:eastAsia="Calibri" w:hAnsi="Helvetica" w:cs="Calibri"/>
+                <w:rFonts w:ascii="Helvetica Light" w:eastAsia="Calibri" w:hAnsi="Helvetica Light" w:cs="Calibri"/>
                 <w:sz w:val="24"/>
                 <w:szCs w:val="24"/>
                 <w:u w:color="000000"/>
@@ -7091,7 +7340,7 @@
             <w:r>
               <w:rPr>
                 <w:rStyle w:val="None"/>
-                <w:rFonts w:ascii="Helvetica" w:eastAsia="Calibri" w:hAnsi="Helvetica" w:cs="Calibri"/>
+                <w:rFonts w:ascii="Helvetica Light" w:eastAsia="Calibri" w:hAnsi="Helvetica Light" w:cs="Calibri"/>
                 <w:sz w:val="24"/>
                 <w:szCs w:val="24"/>
                 <w:u w:color="000000"/>
@@ -7107,7 +7356,7 @@
                 <w:numId w:val="8"/>
               </w:numPr>
               <w:rPr>
-                <w:rFonts w:ascii="Helvetica" w:eastAsia="Calibri" w:hAnsi="Helvetica" w:cs="Calibri"/>
+                <w:rFonts w:ascii="Helvetica Light" w:eastAsia="Calibri" w:hAnsi="Helvetica Light" w:cs="Calibri"/>
                 <w:sz w:val="24"/>
                 <w:szCs w:val="24"/>
                 <w:u w:color="000000"/>
@@ -7116,7 +7365,7 @@
             <w:r>
               <w:rPr>
                 <w:rStyle w:val="None"/>
-                <w:rFonts w:ascii="Helvetica" w:eastAsia="Calibri" w:hAnsi="Helvetica" w:cs="Calibri"/>
+                <w:rFonts w:ascii="Helvetica Light" w:eastAsia="Calibri" w:hAnsi="Helvetica Light" w:cs="Calibri"/>
                 <w:sz w:val="24"/>
                 <w:szCs w:val="24"/>
                 <w:u w:color="000000"/>
@@ -7132,7 +7381,7 @@
                 <w:numId w:val="8"/>
               </w:numPr>
               <w:rPr>
-                <w:rFonts w:ascii="Helvetica" w:eastAsia="Calibri" w:hAnsi="Helvetica" w:cs="Calibri"/>
+                <w:rFonts w:ascii="Helvetica Light" w:eastAsia="Calibri" w:hAnsi="Helvetica Light" w:cs="Calibri"/>
                 <w:sz w:val="24"/>
                 <w:szCs w:val="24"/>
                 <w:u w:color="000000"/>
@@ -7141,7 +7390,7 @@
             <w:r>
               <w:rPr>
                 <w:rStyle w:val="None"/>
-                <w:rFonts w:ascii="Helvetica" w:eastAsia="Calibri" w:hAnsi="Helvetica" w:cs="Calibri"/>
+                <w:rFonts w:ascii="Helvetica Light" w:eastAsia="Calibri" w:hAnsi="Helvetica Light" w:cs="Calibri"/>
                 <w:sz w:val="24"/>
                 <w:szCs w:val="24"/>
                 <w:u w:color="000000"/>
@@ -7157,7 +7406,7 @@
                 <w:numId w:val="8"/>
               </w:numPr>
               <w:rPr>
-                <w:rFonts w:ascii="Helvetica" w:eastAsia="Calibri" w:hAnsi="Helvetica" w:cs="Calibri"/>
+                <w:rFonts w:ascii="Helvetica Light" w:eastAsia="Calibri" w:hAnsi="Helvetica Light" w:cs="Calibri"/>
                 <w:sz w:val="24"/>
                 <w:szCs w:val="24"/>
                 <w:u w:color="000000"/>
@@ -7166,7 +7415,7 @@
             <w:r>
               <w:rPr>
                 <w:rStyle w:val="None"/>
-                <w:rFonts w:ascii="Helvetica" w:eastAsia="Calibri" w:hAnsi="Helvetica" w:cs="Calibri"/>
+                <w:rFonts w:ascii="Helvetica Light" w:eastAsia="Calibri" w:hAnsi="Helvetica Light" w:cs="Calibri"/>
                 <w:sz w:val="24"/>
                 <w:szCs w:val="24"/>
                 <w:u w:color="000000"/>
@@ -7179,7 +7428,7 @@
               <w:pStyle w:val="Default"/>
               <w:ind w:left="720"/>
               <w:rPr>
-                <w:rFonts w:ascii="Helvetica" w:eastAsia="Calibri" w:hAnsi="Helvetica" w:cs="Calibri"/>
+                <w:rFonts w:ascii="Helvetica Light" w:eastAsia="Calibri" w:hAnsi="Helvetica Light" w:cs="Calibri"/>
                 <w:sz w:val="24"/>
                 <w:szCs w:val="24"/>
                 <w:u w:color="000000"/>
@@ -7188,7 +7437,7 @@
             <w:r>
               <w:rPr>
                 <w:rStyle w:val="None"/>
-                <w:rFonts w:ascii="Helvetica" w:eastAsia="Calibri" w:hAnsi="Helvetica" w:cs="Calibri"/>
+                <w:rFonts w:ascii="Helvetica Light" w:eastAsia="Calibri" w:hAnsi="Helvetica Light" w:cs="Calibri"/>
                 <w:sz w:val="24"/>
                 <w:szCs w:val="24"/>
                 <w:u w:color="000000"/>
@@ -7201,7 +7450,7 @@
               <w:pStyle w:val="Default"/>
               <w:ind w:left="720"/>
               <w:rPr>
-                <w:rFonts w:ascii="Helvetica" w:eastAsia="Calibri" w:hAnsi="Helvetica" w:cs="Calibri"/>
+                <w:rFonts w:ascii="Helvetica Light" w:eastAsia="Calibri" w:hAnsi="Helvetica Light" w:cs="Calibri"/>
                 <w:sz w:val="24"/>
                 <w:szCs w:val="24"/>
                 <w:u w:color="000000"/>
@@ -7210,7 +7459,7 @@
             <w:r>
               <w:rPr>
                 <w:rStyle w:val="None"/>
-                <w:rFonts w:ascii="Helvetica" w:eastAsia="Calibri" w:hAnsi="Helvetica" w:cs="Calibri"/>
+                <w:rFonts w:ascii="Helvetica Light" w:eastAsia="Calibri" w:hAnsi="Helvetica Light" w:cs="Calibri"/>
                 <w:sz w:val="24"/>
                 <w:szCs w:val="24"/>
                 <w:u w:color="000000"/>
@@ -7226,7 +7475,7 @@
                 <w:numId w:val="8"/>
               </w:numPr>
               <w:rPr>
-                <w:rFonts w:ascii="Helvetica" w:eastAsia="Calibri" w:hAnsi="Helvetica" w:cs="Calibri"/>
+                <w:rFonts w:ascii="Helvetica Light" w:eastAsia="Calibri" w:hAnsi="Helvetica Light" w:cs="Calibri"/>
                 <w:sz w:val="24"/>
                 <w:szCs w:val="24"/>
                 <w:u w:color="000000"/>
@@ -7235,7 +7484,7 @@
             <w:r>
               <w:rPr>
                 <w:rStyle w:val="None"/>
-                <w:rFonts w:ascii="Helvetica" w:eastAsia="Calibri" w:hAnsi="Helvetica" w:cs="Calibri"/>
+                <w:rFonts w:ascii="Helvetica Light" w:eastAsia="Calibri" w:hAnsi="Helvetica Light" w:cs="Calibri"/>
                 <w:sz w:val="24"/>
                 <w:szCs w:val="24"/>
                 <w:u w:color="000000"/>
@@ -7270,7 +7519,7 @@
             <w:pPr>
               <w:pStyle w:val="Body"/>
               <w:rPr>
-                <w:rFonts w:ascii="Helvetica" w:hAnsi="Helvetica"/>
+                <w:rFonts w:ascii="Helvetica Light" w:hAnsi="Helvetica Light"/>
                 <w:sz w:val="24"/>
                 <w:szCs w:val="24"/>
               </w:rPr>
@@ -7278,7 +7527,7 @@
             <w:r>
               <w:rPr>
                 <w:rStyle w:val="None"/>
-                <w:rFonts w:ascii="Helvetica" w:eastAsia="Calibri" w:hAnsi="Helvetica" w:cs="Calibri"/>
+                <w:rFonts w:ascii="Helvetica Light" w:eastAsia="Calibri" w:hAnsi="Helvetica Light" w:cs="Calibri"/>
                 <w:sz w:val="24"/>
                 <w:szCs w:val="24"/>
                 <w:u w:color="000000"/>
@@ -7308,7 +7557,7 @@
             <w:pPr>
               <w:pStyle w:val="Body"/>
               <w:rPr>
-                <w:rFonts w:ascii="Helvetica" w:hAnsi="Helvetica"/>
+                <w:rFonts w:ascii="Helvetica Light" w:hAnsi="Helvetica Light"/>
                 <w:sz w:val="24"/>
                 <w:szCs w:val="24"/>
               </w:rPr>
@@ -7316,7 +7565,7 @@
             <w:r>
               <w:rPr>
                 <w:rStyle w:val="None"/>
-                <w:rFonts w:ascii="Helvetica" w:eastAsia="Calibri" w:hAnsi="Helvetica" w:cs="Calibri"/>
+                <w:rFonts w:ascii="Helvetica Light" w:eastAsia="Calibri" w:hAnsi="Helvetica Light" w:cs="Calibri"/>
                 <w:sz w:val="24"/>
                 <w:szCs w:val="24"/>
                 <w:u w:color="000000"/>
@@ -7326,6 +7575,7 @@
           </w:p>
         </w:tc>
       </w:tr>
+      <w:bookmarkEnd w:id="0"/>
     </w:tbl>
     <w:p>
       <w:pPr>
@@ -8034,8 +8284,6 @@
         </w:rPr>
         <w:br w:type="page"/>
       </w:r>
-      <w:bookmarkStart w:id="0" w:name="_GoBack"/>
-      <w:bookmarkEnd w:id="0"/>
     </w:p>
     <w:p>
       <w:pPr>
@@ -8073,23 +8321,99 @@
           <w:szCs w:val="24"/>
         </w:rPr>
       </w:pPr>
+    </w:p>
+    <w:p>
+      <w:pPr>
+        <w:pStyle w:val="Body"/>
+        <w:jc w:val="center"/>
+        <w:rPr>
+          <w:rFonts w:ascii="Helvetica Light" w:eastAsia="Helvetica Light" w:hAnsi="Helvetica Light" w:cs="Helvetica Light"/>
+          <w:sz w:val="24"/>
+          <w:szCs w:val="24"/>
+          <w:u w:val="single"/>
+        </w:rPr>
+      </w:pPr>
+      <w:r>
+        <w:rPr>
+          <w:rFonts w:ascii="Helvetica Light" w:eastAsia="Helvetica Light" w:hAnsi="Helvetica Light" w:cs="Helvetica Light"/>
+          <w:sz w:val="24"/>
+          <w:szCs w:val="24"/>
+          <w:u w:val="single"/>
+        </w:rPr>
+        <w:t>Evidence of Version Control through</w:t>
+      </w:r>
+      <w:r>
+        <w:rPr>
+          <w:rFonts w:ascii="Helvetica Light" w:eastAsia="Helvetica Light" w:hAnsi="Helvetica Light" w:cs="Helvetica Light"/>
+          <w:sz w:val="24"/>
+          <w:szCs w:val="24"/>
+          <w:u w:val="single"/>
+        </w:rPr>
+        <w:t>out my</w:t>
+      </w:r>
+      <w:r>
+        <w:rPr>
+          <w:rFonts w:ascii="Helvetica Light" w:eastAsia="Helvetica Light" w:hAnsi="Helvetica Light" w:cs="Helvetica Light"/>
+          <w:sz w:val="24"/>
+          <w:szCs w:val="24"/>
+          <w:u w:val="single"/>
+        </w:rPr>
+        <w:t xml:space="preserve"> EMA development</w:t>
+      </w:r>
+    </w:p>
+    <w:p>
+      <w:pPr>
+        <w:pStyle w:val="Body"/>
+        <w:jc w:val="center"/>
+        <w:rPr>
+          <w:rFonts w:ascii="Helvetica Light" w:eastAsia="Helvetica Light" w:hAnsi="Helvetica Light" w:cs="Helvetica Light"/>
+          <w:sz w:val="24"/>
+          <w:szCs w:val="24"/>
+          <w:u w:val="single"/>
+        </w:rPr>
+      </w:pPr>
+    </w:p>
+    <w:p>
+      <w:pPr>
+        <w:pStyle w:val="Body"/>
+        <w:jc w:val="center"/>
+        <w:rPr>
+          <w:rFonts w:ascii="Helvetica Light" w:eastAsia="Helvetica Light" w:hAnsi="Helvetica Light" w:cs="Helvetica Light"/>
+          <w:sz w:val="24"/>
+          <w:szCs w:val="24"/>
+          <w:u w:val="single"/>
+        </w:rPr>
+      </w:pPr>
+    </w:p>
+    <w:p>
+      <w:pPr>
+        <w:pStyle w:val="Body"/>
+        <w:jc w:val="center"/>
+        <w:rPr>
+          <w:rFonts w:ascii="Helvetica Light" w:eastAsia="Helvetica Light" w:hAnsi="Helvetica Light" w:cs="Helvetica Light"/>
+          <w:sz w:val="24"/>
+          <w:szCs w:val="24"/>
+          <w:u w:val="single"/>
+        </w:rPr>
+      </w:pPr>
       <w:r>
         <w:rPr>
           <w:rFonts w:ascii="Helvetica Light" w:eastAsia="Helvetica Light" w:hAnsi="Helvetica Light" w:cs="Helvetica Light"/>
           <w:noProof/>
           <w:sz w:val="24"/>
           <w:szCs w:val="24"/>
+          <w:u w:val="single"/>
         </w:rPr>
         <w:drawing>
           <wp:anchor distT="152400" distB="152400" distL="152400" distR="152400" simplePos="0" relativeHeight="251661312" behindDoc="0" locked="0" layoutInCell="1" allowOverlap="1">
             <wp:simplePos x="0" y="0"/>
             <wp:positionH relativeFrom="margin">
-              <wp:posOffset>-6350</wp:posOffset>
+              <wp:posOffset>-5715</wp:posOffset>
             </wp:positionH>
             <wp:positionV relativeFrom="line">
-              <wp:posOffset>315617</wp:posOffset>
+              <wp:posOffset>112395</wp:posOffset>
             </wp:positionV>
-            <wp:extent cx="5727700" cy="5386683"/>
+            <wp:extent cx="5727700" cy="5386070"/>
             <wp:effectExtent l="0" t="0" r="0" b="0"/>
             <wp:wrapThrough wrapText="bothSides" distL="152400" distR="152400">
               <wp:wrapPolygon edited="1">
@@ -8122,7 +8446,7 @@
                   <pic:spPr>
                     <a:xfrm>
                       <a:off x="0" y="0"/>
-                      <a:ext cx="5727700" cy="5386683"/>
+                      <a:ext cx="5727700" cy="5386070"/>
                     </a:xfrm>
                     <a:prstGeom prst="rect">
                       <a:avLst/>
@@ -9489,6 +9813,7 @@
     <w:sdtPr>
       <w:rPr>
         <w:rStyle w:val="PageNumber"/>
+        <w:rFonts w:ascii="Helvetica Light" w:hAnsi="Helvetica Light"/>
       </w:rPr>
       <w:id w:val="-765997617"/>
       <w:docPartObj>
@@ -9508,29 +9833,34 @@
           <w:framePr w:wrap="none" w:vAnchor="text" w:hAnchor="margin" w:xAlign="right" w:y="1"/>
           <w:rPr>
             <w:rStyle w:val="PageNumber"/>
+            <w:rFonts w:ascii="Helvetica Light" w:hAnsi="Helvetica Light"/>
           </w:rPr>
         </w:pPr>
         <w:r>
           <w:rPr>
             <w:rStyle w:val="PageNumber"/>
+            <w:rFonts w:ascii="Helvetica Light" w:hAnsi="Helvetica Light"/>
           </w:rPr>
           <w:fldChar w:fldCharType="begin"/>
         </w:r>
         <w:r>
           <w:rPr>
             <w:rStyle w:val="PageNumber"/>
+            <w:rFonts w:ascii="Helvetica Light" w:hAnsi="Helvetica Light"/>
           </w:rPr>
           <w:instrText xml:space="preserve"> PAGE </w:instrText>
         </w:r>
         <w:r>
           <w:rPr>
             <w:rStyle w:val="PageNumber"/>
+            <w:rFonts w:ascii="Helvetica Light" w:hAnsi="Helvetica Light"/>
           </w:rPr>
           <w:fldChar w:fldCharType="separate"/>
         </w:r>
         <w:r>
           <w:rPr>
             <w:rStyle w:val="PageNumber"/>
+            <w:rFonts w:ascii="Helvetica Light" w:hAnsi="Helvetica Light"/>
             <w:noProof/>
           </w:rPr>
           <w:t>1</w:t>
@@ -9538,6 +9868,7 @@
         <w:r>
           <w:rPr>
             <w:rStyle w:val="PageNumber"/>
+            <w:rFonts w:ascii="Helvetica Light" w:hAnsi="Helvetica Light"/>
           </w:rPr>
           <w:fldChar w:fldCharType="end"/>
         </w:r>

</xml_diff>